<commit_message>
Adds web app installation instructions to user manual
</commit_message>
<xml_diff>
--- a/Documentation/User Manual.docx
+++ b/Documentation/User Manual.docx
@@ -36,6 +36,153 @@
       </w:pPr>
       <w:bookmarkStart w:id="0" w:name="_Ref403126982"/>
       <w:r>
+        <w:t>Installing the Website</w:t>
+      </w:r>
+    </w:p>
+    <w:p>
+      <w:pPr>
+        <w:pStyle w:val="ListParagraph"/>
+        <w:numPr>
+          <w:ilvl w:val="0"/>
+          <w:numId w:val="3"/>
+        </w:numPr>
+      </w:pPr>
+      <w:r>
+        <w:t xml:space="preserve">Unzip the supplied </w:t>
+      </w:r>
+      <w:r>
+        <w:t xml:space="preserve">assignment </w:t>
+      </w:r>
+      <w:r>
+        <w:t>zip file</w:t>
+      </w:r>
+    </w:p>
+    <w:p>
+      <w:pPr>
+        <w:pStyle w:val="ListParagraph"/>
+        <w:numPr>
+          <w:ilvl w:val="0"/>
+          <w:numId w:val="3"/>
+        </w:numPr>
+      </w:pPr>
+      <w:r>
+        <w:t xml:space="preserve">Unzip the seng2050-assignment3 tomcat application to your default tomcat </w:t>
+      </w:r>
+      <w:proofErr w:type="spellStart"/>
+      <w:r>
+        <w:t>webapps</w:t>
+      </w:r>
+      <w:proofErr w:type="spellEnd"/>
+      <w:r>
+        <w:t xml:space="preserve"> directory</w:t>
+      </w:r>
+    </w:p>
+    <w:p>
+      <w:pPr>
+        <w:pStyle w:val="ListParagraph"/>
+        <w:numPr>
+          <w:ilvl w:val="0"/>
+          <w:numId w:val="3"/>
+        </w:numPr>
+      </w:pPr>
+      <w:r>
+        <w:t>Compile the .java class files using the following command</w:t>
+      </w:r>
+      <w:r>
+        <w:t>s</w:t>
+      </w:r>
+    </w:p>
+    <w:p>
+      <w:pPr>
+        <w:pStyle w:val="ListParagraph"/>
+        <w:numPr>
+          <w:ilvl w:val="1"/>
+          <w:numId w:val="3"/>
+        </w:numPr>
+      </w:pPr>
+      <w:r>
+        <w:t>cd seng205</w:t>
+      </w:r>
+      <w:r>
+        <w:t>0</w:t>
+      </w:r>
+      <w:r>
+        <w:t>-assignment3/WEB-INF/classes/</w:t>
+      </w:r>
+      <w:proofErr w:type="spellStart"/>
+      <w:r>
+        <w:t>rgms</w:t>
+      </w:r>
+      <w:proofErr w:type="spellEnd"/>
+    </w:p>
+    <w:p>
+      <w:pPr>
+        <w:pStyle w:val="ListParagraph"/>
+        <w:numPr>
+          <w:ilvl w:val="1"/>
+          <w:numId w:val="3"/>
+        </w:numPr>
+      </w:pPr>
+      <w:proofErr w:type="spellStart"/>
+      <w:proofErr w:type="gramStart"/>
+      <w:r>
+        <w:t>javac</w:t>
+      </w:r>
+      <w:proofErr w:type="spellEnd"/>
+      <w:proofErr w:type="gramEnd"/>
+      <w:r>
+        <w:t xml:space="preserve"> -</w:t>
+      </w:r>
+      <w:proofErr w:type="spellStart"/>
+      <w:r>
+        <w:t>classpath</w:t>
+      </w:r>
+      <w:proofErr w:type="spellEnd"/>
+      <w:r>
+        <w:t xml:space="preserve"> ../../lib/javax.servlet-api-3.0.1.jar  */*.java</w:t>
+      </w:r>
+    </w:p>
+    <w:p>
+      <w:pPr>
+        <w:pStyle w:val="ListParagraph"/>
+        <w:numPr>
+          <w:ilvl w:val="0"/>
+          <w:numId w:val="3"/>
+        </w:numPr>
+      </w:pPr>
+      <w:r>
+        <w:t>Confirm that java files compiled correctly</w:t>
+      </w:r>
+      <w:bookmarkStart w:id="1" w:name="_GoBack"/>
+      <w:bookmarkEnd w:id="1"/>
+    </w:p>
+    <w:p>
+      <w:pPr>
+        <w:pStyle w:val="ListParagraph"/>
+        <w:numPr>
+          <w:ilvl w:val="0"/>
+          <w:numId w:val="3"/>
+        </w:numPr>
+      </w:pPr>
+      <w:r>
+        <w:t xml:space="preserve">Build the MySQL database using the supplied Database Configuration </w:t>
+      </w:r>
+      <w:r>
+        <w:t>d</w:t>
+      </w:r>
+      <w:r>
+        <w:t>ocument</w:t>
+      </w:r>
+    </w:p>
+    <w:p>
+      <w:pPr>
+        <w:pStyle w:val="Heading1"/>
+        <w:numPr>
+          <w:ilvl w:val="0"/>
+          <w:numId w:val="1"/>
+        </w:numPr>
+      </w:pPr>
+      <w:r>
         <w:t>Logging In</w:t>
       </w:r>
       <w:bookmarkEnd w:id="0"/>
@@ -60,17 +207,17 @@
         <w:rPr>
           <w:b/>
         </w:rPr>
-      </w:r>
-      <w:r>
-        <w:rPr>
-          <w:b/>
-        </w:rPr>
         <w:instrText xml:space="preserve"> \* MERGEFORMAT </w:instrText>
       </w:r>
       <w:r>
         <w:rPr>
           <w:b/>
         </w:rPr>
+      </w:r>
+      <w:r>
+        <w:rPr>
+          <w:b/>
+        </w:rPr>
         <w:fldChar w:fldCharType="separate"/>
       </w:r>
       <w:r>
@@ -99,7 +246,15 @@
         <w:fldChar w:fldCharType="end"/>
       </w:r>
       <w:r>
-        <w:t xml:space="preserve"> below. In order to access the system, a user is required to have an account. Users can register an account using the method described in </w:t>
+        <w:t xml:space="preserve"> below. In order to access the system, a user is required to have an account. Users can register an account using the method </w:t>
+      </w:r>
+      <w:proofErr w:type="gramStart"/>
+      <w:r>
+        <w:t>described</w:t>
+      </w:r>
+      <w:proofErr w:type="gramEnd"/>
+      <w:r>
+        <w:t xml:space="preserve"> in </w:t>
       </w:r>
       <w:r>
         <w:rPr>
@@ -117,12 +272,12 @@
         <w:rPr>
           <w:b/>
         </w:rPr>
-      </w:r>
-      <w:r>
-        <w:rPr>
-          <w:b/>
-        </w:rPr>
         <w:instrText xml:space="preserve"> \* MERGEFORMAT </w:instrText>
+      </w:r>
+      <w:r>
+        <w:rPr>
+          <w:b/>
+        </w:rPr>
       </w:r>
       <w:r>
         <w:rPr>
@@ -197,22 +352,35 @@
         <w:pStyle w:val="Caption"/>
         <w:jc w:val="center"/>
       </w:pPr>
-      <w:bookmarkStart w:id="1" w:name="_Ref403126612"/>
+      <w:bookmarkStart w:id="2" w:name="_Ref403126612"/>
       <w:r>
         <w:t xml:space="preserve">Figure </w:t>
       </w:r>
-      <w:fldSimple w:instr=" SEQ Figure \* ARABIC ">
-        <w:r>
-          <w:rPr>
-            <w:noProof/>
-          </w:rPr>
-          <w:t>1</w:t>
-        </w:r>
-      </w:fldSimple>
+      <w:r>
+        <w:fldChar w:fldCharType="begin"/>
+      </w:r>
+      <w:r>
+        <w:instrText xml:space="preserve"> SEQ Figure \* ARABIC </w:instrText>
+      </w:r>
+      <w:r>
+        <w:fldChar w:fldCharType="separate"/>
+      </w:r>
+      <w:r>
+        <w:rPr>
+          <w:noProof/>
+        </w:rPr>
+        <w:t>1</w:t>
+      </w:r>
+      <w:r>
+        <w:rPr>
+          <w:noProof/>
+        </w:rPr>
+        <w:fldChar w:fldCharType="end"/>
+      </w:r>
       <w:r>
         <w:t xml:space="preserve"> Login Page</w:t>
       </w:r>
-      <w:bookmarkEnd w:id="1"/>
+      <w:bookmarkEnd w:id="2"/>
     </w:p>
     <w:p>
       <w:r>
@@ -234,12 +402,12 @@
         <w:rPr>
           <w:b/>
         </w:rPr>
-      </w:r>
-      <w:r>
-        <w:rPr>
-          <w:b/>
-        </w:rPr>
         <w:instrText xml:space="preserve"> \* MERGEFORMAT </w:instrText>
+      </w:r>
+      <w:r>
+        <w:rPr>
+          <w:b/>
+        </w:rPr>
       </w:r>
       <w:r>
         <w:rPr>
@@ -285,6 +453,7 @@
         <w:rPr>
           <w:noProof/>
         </w:rPr>
+        <w:lastRenderedPageBreak/>
         <w:drawing>
           <wp:inline distT="0" distB="0" distL="0" distR="0" wp14:anchorId="547CF09A" wp14:editId="58272ABF">
             <wp:extent cx="5045738" cy="2137144"/>
@@ -327,22 +496,35 @@
         <w:pStyle w:val="Caption"/>
         <w:jc w:val="center"/>
       </w:pPr>
-      <w:bookmarkStart w:id="2" w:name="_Ref403133283"/>
+      <w:bookmarkStart w:id="3" w:name="_Ref403133283"/>
       <w:r>
         <w:t xml:space="preserve">Figure </w:t>
       </w:r>
-      <w:fldSimple w:instr=" SEQ Figure \* ARABIC ">
-        <w:r>
-          <w:rPr>
-            <w:noProof/>
-          </w:rPr>
-          <w:t>2</w:t>
-        </w:r>
-      </w:fldSimple>
+      <w:r>
+        <w:fldChar w:fldCharType="begin"/>
+      </w:r>
+      <w:r>
+        <w:instrText xml:space="preserve"> SEQ Figure \* ARABIC </w:instrText>
+      </w:r>
+      <w:r>
+        <w:fldChar w:fldCharType="separate"/>
+      </w:r>
+      <w:r>
+        <w:rPr>
+          <w:noProof/>
+        </w:rPr>
+        <w:t>2</w:t>
+      </w:r>
+      <w:r>
+        <w:rPr>
+          <w:noProof/>
+        </w:rPr>
+        <w:fldChar w:fldCharType="end"/>
+      </w:r>
       <w:r>
         <w:t xml:space="preserve"> User Dashboard</w:t>
       </w:r>
-      <w:bookmarkEnd w:id="2"/>
+      <w:bookmarkEnd w:id="3"/>
     </w:p>
     <w:p>
       <w:r>
@@ -357,12 +539,12 @@
           <w:numId w:val="1"/>
         </w:numPr>
       </w:pPr>
-      <w:bookmarkStart w:id="3" w:name="_Ref403126646"/>
+      <w:bookmarkStart w:id="4" w:name="_Ref403126646"/>
       <w:r>
         <w:lastRenderedPageBreak/>
         <w:t>Registering Users</w:t>
       </w:r>
-      <w:bookmarkEnd w:id="3"/>
+      <w:bookmarkEnd w:id="4"/>
     </w:p>
     <w:p>
       <w:r>
@@ -393,17 +575,17 @@
         <w:rPr>
           <w:b/>
         </w:rPr>
-      </w:r>
-      <w:r>
-        <w:rPr>
-          <w:b/>
-        </w:rPr>
         <w:instrText xml:space="preserve"> \* MERGEFORMAT </w:instrText>
       </w:r>
       <w:r>
         <w:rPr>
           <w:b/>
         </w:rPr>
+      </w:r>
+      <w:r>
+        <w:rPr>
+          <w:b/>
+        </w:rPr>
         <w:fldChar w:fldCharType="separate"/>
       </w:r>
       <w:r>
@@ -437,12 +619,12 @@
         <w:rPr>
           <w:b/>
         </w:rPr>
-      </w:r>
-      <w:r>
-        <w:rPr>
-          <w:b/>
-        </w:rPr>
         <w:instrText xml:space="preserve"> \* MERGEFORMAT </w:instrText>
+      </w:r>
+      <w:r>
+        <w:rPr>
+          <w:b/>
+        </w:rPr>
       </w:r>
       <w:r>
         <w:rPr>
@@ -530,22 +712,35 @@
         <w:pStyle w:val="Caption"/>
         <w:jc w:val="center"/>
       </w:pPr>
-      <w:bookmarkStart w:id="4" w:name="_Ref403133573"/>
+      <w:bookmarkStart w:id="5" w:name="_Ref403133573"/>
       <w:r>
         <w:t xml:space="preserve">Figure </w:t>
       </w:r>
-      <w:fldSimple w:instr=" SEQ Figure \* ARABIC ">
-        <w:r>
-          <w:rPr>
-            <w:noProof/>
-          </w:rPr>
-          <w:t>3</w:t>
-        </w:r>
-      </w:fldSimple>
+      <w:r>
+        <w:fldChar w:fldCharType="begin"/>
+      </w:r>
+      <w:r>
+        <w:instrText xml:space="preserve"> SEQ Figure \* ARABIC </w:instrText>
+      </w:r>
+      <w:r>
+        <w:fldChar w:fldCharType="separate"/>
+      </w:r>
+      <w:r>
+        <w:rPr>
+          <w:noProof/>
+        </w:rPr>
+        <w:t>3</w:t>
+      </w:r>
+      <w:r>
+        <w:rPr>
+          <w:noProof/>
+        </w:rPr>
+        <w:fldChar w:fldCharType="end"/>
+      </w:r>
       <w:r>
         <w:t xml:space="preserve"> Register Page</w:t>
       </w:r>
-      <w:bookmarkEnd w:id="4"/>
+      <w:bookmarkEnd w:id="5"/>
     </w:p>
     <w:p>
       <w:pPr>
@@ -555,11 +750,11 @@
           <w:numId w:val="1"/>
         </w:numPr>
       </w:pPr>
-      <w:bookmarkStart w:id="5" w:name="_Ref403128192"/>
+      <w:bookmarkStart w:id="6" w:name="_Ref403128192"/>
       <w:r>
         <w:t>Notifications</w:t>
       </w:r>
-      <w:bookmarkEnd w:id="5"/>
+      <w:bookmarkEnd w:id="6"/>
     </w:p>
     <w:p>
       <w:r>
@@ -649,12 +844,12 @@
         <w:rPr>
           <w:b/>
         </w:rPr>
-      </w:r>
-      <w:r>
-        <w:rPr>
-          <w:b/>
-        </w:rPr>
         <w:instrText xml:space="preserve"> \* MERGEFORMAT </w:instrText>
+      </w:r>
+      <w:r>
+        <w:rPr>
+          <w:b/>
+        </w:rPr>
       </w:r>
       <w:r>
         <w:rPr>
@@ -740,22 +935,35 @@
         <w:pStyle w:val="Caption"/>
         <w:jc w:val="center"/>
       </w:pPr>
-      <w:bookmarkStart w:id="6" w:name="_Ref403127611"/>
+      <w:bookmarkStart w:id="7" w:name="_Ref403127611"/>
       <w:r>
         <w:t xml:space="preserve">Figure </w:t>
       </w:r>
-      <w:fldSimple w:instr=" SEQ Figure \* ARABIC ">
-        <w:r>
-          <w:rPr>
-            <w:noProof/>
-          </w:rPr>
-          <w:t>4</w:t>
-        </w:r>
-      </w:fldSimple>
+      <w:r>
+        <w:fldChar w:fldCharType="begin"/>
+      </w:r>
+      <w:r>
+        <w:instrText xml:space="preserve"> SEQ Figure \* ARABIC </w:instrText>
+      </w:r>
+      <w:r>
+        <w:fldChar w:fldCharType="separate"/>
+      </w:r>
+      <w:r>
+        <w:rPr>
+          <w:noProof/>
+        </w:rPr>
+        <w:t>4</w:t>
+      </w:r>
+      <w:r>
+        <w:rPr>
+          <w:noProof/>
+        </w:rPr>
+        <w:fldChar w:fldCharType="end"/>
+      </w:r>
       <w:r>
         <w:t xml:space="preserve"> Notifications Page</w:t>
       </w:r>
-      <w:bookmarkEnd w:id="6"/>
+      <w:bookmarkEnd w:id="7"/>
     </w:p>
     <w:p>
       <w:pPr>
@@ -792,67 +1000,29 @@
         <w:rPr>
           <w:b/>
         </w:rPr>
-      </w:r>
-      <w:r>
-        <w:rPr>
-          <w:b/>
-        </w:rPr>
         <w:instrText xml:space="preserve"> \* MERGEFORMAT </w:instrText>
       </w:r>
       <w:r>
         <w:rPr>
           <w:b/>
         </w:rPr>
+      </w:r>
+      <w:r>
+        <w:rPr>
+          <w:b/>
+        </w:rPr>
         <w:fldChar w:fldCharType="separate"/>
       </w:r>
       <w:r>
         <w:rPr>
           <w:b/>
         </w:rPr>
-        <w:t>Creating Meetings</w:t>
-      </w:r>
-      <w:r>
-        <w:rPr>
-          <w:b/>
-        </w:rPr>
-        <w:fldChar w:fldCharType="end"/>
-      </w:r>
-      <w:r>
-        <w:t>.</w:t>
-      </w:r>
-    </w:p>
-    <w:p>
-      <w:r>
-        <w:t xml:space="preserve">Users will receive a notification as well as a meeting in their dashboard. Meetings contain a link to a page containing meeting details such as invited users, and the meeting date and time as shown in </w:t>
-      </w:r>
-      <w:r>
-        <w:rPr>
-          <w:b/>
-        </w:rPr>
-        <w:fldChar w:fldCharType="begin"/>
-      </w:r>
-      <w:r>
-        <w:rPr>
-          <w:b/>
-        </w:rPr>
-        <w:instrText xml:space="preserve"> REF _Ref403128528 \h </w:instrText>
-      </w:r>
-      <w:r>
-        <w:rPr>
-          <w:b/>
-        </w:rPr>
-      </w:r>
-      <w:r>
-        <w:rPr>
-          <w:b/>
-        </w:rPr>
-        <w:instrText xml:space="preserve"> \* MERGEFORMAT </w:instrText>
-      </w:r>
-      <w:r>
-        <w:rPr>
-          <w:b/>
-        </w:rPr>
-        <w:fldChar w:fldCharType="separate"/>
+        <w:t>Creating Groups</w:t>
+      </w:r>
+    </w:p>
+    <w:p>
+      <w:r>
+        <w:t xml:space="preserve">Administrators can access the Create Groups page directly from the Administration Tools page. To create a group, an admin must supply a group name and a description. The administrator who created the group will then become the group’s coordinator allowing them to add users to the group. The Create Group page is shown in </w:t>
       </w:r>
       <w:r>
         <w:rPr>
@@ -865,19 +1035,13 @@
           <w:b/>
           <w:noProof/>
         </w:rPr>
-        <w:t>5</w:t>
-      </w:r>
-      <w:r>
-        <w:rPr>
-          <w:b/>
-        </w:rPr>
-        <w:t xml:space="preserve"> Meeting Page</w:t>
-      </w:r>
-      <w:r>
-        <w:rPr>
-          <w:b/>
-        </w:rPr>
-        <w:fldChar w:fldCharType="end"/>
+        <w:t>12</w:t>
+      </w:r>
+      <w:r>
+        <w:rPr>
+          <w:b/>
+        </w:rPr>
+        <w:t xml:space="preserve"> Create Groups</w:t>
       </w:r>
       <w:r>
         <w:t>.</w:t>
@@ -893,10 +1057,10 @@
           <w:noProof/>
         </w:rPr>
         <w:drawing>
-          <wp:inline distT="0" distB="0" distL="0" distR="0" wp14:anchorId="08A3D187" wp14:editId="0FA9ECFB">
-            <wp:extent cx="3654260" cy="1977333"/>
-            <wp:effectExtent l="0" t="0" r="3810" b="4445"/>
-            <wp:docPr id="5" name="Picture 5"/>
+          <wp:inline distT="0" distB="0" distL="0" distR="0" wp14:anchorId="0F4F5F2F" wp14:editId="73034658">
+            <wp:extent cx="3426008" cy="1765005"/>
+            <wp:effectExtent l="0" t="0" r="3175" b="6985"/>
+            <wp:docPr id="2" name="Picture 2"/>
             <wp:cNvGraphicFramePr>
               <a:graphicFrameLocks xmlns:a="http://schemas.openxmlformats.org/drawingml/2006/main" noChangeAspect="1"/>
             </wp:cNvGraphicFramePr>
@@ -916,7 +1080,7 @@
                   <pic:spPr>
                     <a:xfrm>
                       <a:off x="0" y="0"/>
-                      <a:ext cx="3669687" cy="1985680"/>
+                      <a:ext cx="3439959" cy="1772192"/>
                     </a:xfrm>
                     <a:prstGeom prst="rect">
                       <a:avLst/>
@@ -934,96 +1098,85 @@
         <w:pStyle w:val="Caption"/>
         <w:jc w:val="center"/>
       </w:pPr>
-      <w:bookmarkStart w:id="7" w:name="_Ref403128528"/>
       <w:r>
         <w:t xml:space="preserve">Figure </w:t>
       </w:r>
-      <w:fldSimple w:instr=" SEQ Figure \* ARABIC ">
-        <w:r>
-          <w:rPr>
-            <w:noProof/>
-          </w:rPr>
-          <w:t>5</w:t>
-        </w:r>
-      </w:fldSimple>
-      <w:r>
+      <w:r>
+        <w:rPr>
+          <w:noProof/>
+        </w:rPr>
+        <w:t>12</w:t>
+      </w:r>
+      <w:r>
+        <w:t xml:space="preserve"> Create Groups</w:t>
+      </w:r>
+    </w:p>
+    <w:p>
+      <w:r>
+        <w:t>Creating Meetings</w:t>
+      </w:r>
+      <w:r>
+        <w:rPr>
+          <w:b/>
+        </w:rPr>
+        <w:fldChar w:fldCharType="end"/>
+      </w:r>
+      <w:r>
+        <w:t>.</w:t>
+      </w:r>
+    </w:p>
+    <w:p>
+      <w:r>
+        <w:t xml:space="preserve">Users will receive a notification as well as a meeting in their dashboard. Meetings contain a link to a page containing meeting details such as invited users, and the meeting date and time as shown in </w:t>
+      </w:r>
+      <w:r>
+        <w:rPr>
+          <w:b/>
+        </w:rPr>
+        <w:fldChar w:fldCharType="begin"/>
+      </w:r>
+      <w:r>
+        <w:rPr>
+          <w:b/>
+        </w:rPr>
+        <w:instrText xml:space="preserve"> REF _Ref403128528 \h </w:instrText>
+      </w:r>
+      <w:r>
+        <w:rPr>
+          <w:b/>
+        </w:rPr>
+        <w:instrText xml:space="preserve"> \* MERGEFORMAT </w:instrText>
+      </w:r>
+      <w:r>
+        <w:rPr>
+          <w:b/>
+        </w:rPr>
+      </w:r>
+      <w:r>
+        <w:rPr>
+          <w:b/>
+        </w:rPr>
+        <w:fldChar w:fldCharType="separate"/>
+      </w:r>
+      <w:r>
+        <w:rPr>
+          <w:b/>
+        </w:rPr>
+        <w:t xml:space="preserve">Figure </w:t>
+      </w:r>
+      <w:r>
+        <w:rPr>
+          <w:b/>
+          <w:noProof/>
+        </w:rPr>
+        <w:t>5</w:t>
+      </w:r>
+      <w:r>
+        <w:rPr>
+          <w:b/>
+        </w:rPr>
         <w:t xml:space="preserve"> Meeting Page</w:t>
       </w:r>
-      <w:bookmarkEnd w:id="7"/>
-    </w:p>
-    <w:p>
-      <w:pPr>
-        <w:pStyle w:val="Heading1"/>
-        <w:numPr>
-          <w:ilvl w:val="0"/>
-          <w:numId w:val="1"/>
-        </w:numPr>
-      </w:pPr>
-      <w:r>
-        <w:t>Groups</w:t>
-      </w:r>
-    </w:p>
-    <w:p>
-      <w:r>
-        <w:t>Groups form a core component of the system. They contain a list of members, meetings, discussions, and uploaded documents. Users can access group pages either from their dashboard, profile page, or from the “</w:t>
-      </w:r>
-      <w:r>
-        <w:rPr>
-          <w:b/>
-        </w:rPr>
-        <w:t>Research Groups</w:t>
-      </w:r>
-      <w:r>
-        <w:t xml:space="preserve">” dropdown in the navigation bar. An example group page is provided in </w:t>
-      </w:r>
-      <w:r>
-        <w:rPr>
-          <w:b/>
-        </w:rPr>
-        <w:fldChar w:fldCharType="begin"/>
-      </w:r>
-      <w:r>
-        <w:rPr>
-          <w:b/>
-        </w:rPr>
-        <w:instrText xml:space="preserve"> REF _Ref403128134 \h </w:instrText>
-      </w:r>
-      <w:r>
-        <w:rPr>
-          <w:b/>
-        </w:rPr>
-      </w:r>
-      <w:r>
-        <w:rPr>
-          <w:b/>
-        </w:rPr>
-        <w:instrText xml:space="preserve"> \* MERGEFORMAT </w:instrText>
-      </w:r>
-      <w:r>
-        <w:rPr>
-          <w:b/>
-        </w:rPr>
-        <w:fldChar w:fldCharType="separate"/>
-      </w:r>
-      <w:r>
-        <w:rPr>
-          <w:b/>
-        </w:rPr>
-        <w:t xml:space="preserve">Figure </w:t>
-      </w:r>
-      <w:r>
-        <w:rPr>
-          <w:b/>
-          <w:noProof/>
-        </w:rPr>
-        <w:t>6</w:t>
-      </w:r>
-      <w:r>
-        <w:rPr>
-          <w:b/>
-        </w:rPr>
-        <w:t xml:space="preserve"> Joining Groups</w:t>
-      </w:r>
       <w:r>
         <w:rPr>
           <w:b/>
@@ -1032,122 +1185,6 @@
       </w:r>
       <w:r>
         <w:t>.</w:t>
-      </w:r>
-    </w:p>
-    <w:p>
-      <w:pPr>
-        <w:pStyle w:val="Heading2"/>
-        <w:numPr>
-          <w:ilvl w:val="1"/>
-          <w:numId w:val="1"/>
-        </w:numPr>
-      </w:pPr>
-      <w:r>
-        <w:lastRenderedPageBreak/>
-        <w:t>Joining Groups</w:t>
-      </w:r>
-    </w:p>
-    <w:p>
-      <w:r>
-        <w:t xml:space="preserve">If a user is not a member of a Group, when they view the group page, a link will be displayed at the top of the page under the Group name allowing users to ask to join the group. This is shown in </w:t>
-      </w:r>
-      <w:r>
-        <w:rPr>
-          <w:b/>
-        </w:rPr>
-        <w:fldChar w:fldCharType="begin"/>
-      </w:r>
-      <w:r>
-        <w:rPr>
-          <w:b/>
-        </w:rPr>
-        <w:instrText xml:space="preserve"> REF _Ref403128134 \h </w:instrText>
-      </w:r>
-      <w:r>
-        <w:rPr>
-          <w:b/>
-        </w:rPr>
-      </w:r>
-      <w:r>
-        <w:rPr>
-          <w:b/>
-        </w:rPr>
-        <w:instrText xml:space="preserve"> \* MERGEFORMAT </w:instrText>
-      </w:r>
-      <w:r>
-        <w:rPr>
-          <w:b/>
-        </w:rPr>
-        <w:fldChar w:fldCharType="separate"/>
-      </w:r>
-      <w:r>
-        <w:rPr>
-          <w:b/>
-        </w:rPr>
-        <w:t xml:space="preserve">Figure </w:t>
-      </w:r>
-      <w:r>
-        <w:rPr>
-          <w:b/>
-          <w:noProof/>
-        </w:rPr>
-        <w:t>6</w:t>
-      </w:r>
-      <w:r>
-        <w:rPr>
-          <w:b/>
-        </w:rPr>
-        <w:t xml:space="preserve"> Joining Groups</w:t>
-      </w:r>
-      <w:r>
-        <w:rPr>
-          <w:b/>
-        </w:rPr>
-        <w:fldChar w:fldCharType="end"/>
-      </w:r>
-      <w:r>
-        <w:t xml:space="preserve"> below. The coordinator of the group will receive a notification asking them to add the user to the group. For more information on notifications, refer to </w:t>
-      </w:r>
-      <w:r>
-        <w:rPr>
-          <w:b/>
-        </w:rPr>
-        <w:fldChar w:fldCharType="begin"/>
-      </w:r>
-      <w:r>
-        <w:rPr>
-          <w:b/>
-        </w:rPr>
-        <w:instrText xml:space="preserve"> REF _Ref403128192 \h </w:instrText>
-      </w:r>
-      <w:r>
-        <w:rPr>
-          <w:b/>
-        </w:rPr>
-      </w:r>
-      <w:r>
-        <w:rPr>
-          <w:b/>
-        </w:rPr>
-        <w:instrText xml:space="preserve"> \* MERGEFORMAT </w:instrText>
-      </w:r>
-      <w:r>
-        <w:rPr>
-          <w:b/>
-        </w:rPr>
-        <w:fldChar w:fldCharType="separate"/>
-      </w:r>
-      <w:r>
-        <w:rPr>
-          <w:b/>
-        </w:rPr>
-        <w:t>Notifications</w:t>
-      </w:r>
-      <w:r>
-        <w:rPr>
-          <w:b/>
-        </w:rPr>
-        <w:fldChar w:fldCharType="end"/>
       </w:r>
     </w:p>
     <w:p>
@@ -1159,11 +1196,12 @@
         <w:rPr>
           <w:noProof/>
         </w:rPr>
+        <w:lastRenderedPageBreak/>
         <w:drawing>
-          <wp:inline distT="0" distB="0" distL="0" distR="0" wp14:anchorId="04F510DC" wp14:editId="489479D3">
-            <wp:extent cx="4035728" cy="1863160"/>
-            <wp:effectExtent l="0" t="0" r="3175" b="3810"/>
-            <wp:docPr id="6" name="Picture 6"/>
+          <wp:inline distT="0" distB="0" distL="0" distR="0" wp14:anchorId="08A3D187" wp14:editId="0FA9ECFB">
+            <wp:extent cx="3654260" cy="1977333"/>
+            <wp:effectExtent l="0" t="0" r="3810" b="4445"/>
+            <wp:docPr id="5" name="Picture 5"/>
             <wp:cNvGraphicFramePr>
               <a:graphicFrameLocks xmlns:a="http://schemas.openxmlformats.org/drawingml/2006/main" noChangeAspect="1"/>
             </wp:cNvGraphicFramePr>
@@ -1183,7 +1221,7 @@
                   <pic:spPr>
                     <a:xfrm>
                       <a:off x="0" y="0"/>
-                      <a:ext cx="4068822" cy="1878439"/>
+                      <a:ext cx="3669687" cy="1985680"/>
                     </a:xfrm>
                     <a:prstGeom prst="rect">
                       <a:avLst/>
@@ -1201,7 +1239,7 @@
         <w:pStyle w:val="Caption"/>
         <w:jc w:val="center"/>
       </w:pPr>
-      <w:bookmarkStart w:id="8" w:name="_Ref403128134"/>
+      <w:bookmarkStart w:id="8" w:name="_Ref403128528"/>
       <w:r>
         <w:t xml:space="preserve">Figure </w:t>
       </w:r>
@@ -1218,13 +1256,16 @@
         <w:rPr>
           <w:noProof/>
         </w:rPr>
-        <w:t>6</w:t>
-      </w:r>
-      <w:r>
+        <w:t>5</w:t>
+      </w:r>
+      <w:r>
+        <w:rPr>
+          <w:noProof/>
+        </w:rPr>
         <w:fldChar w:fldCharType="end"/>
       </w:r>
       <w:r>
-        <w:t xml:space="preserve"> Joining Groups</w:t>
+        <w:t xml:space="preserve"> Meeting Page</w:t>
       </w:r>
       <w:bookmarkEnd w:id="8"/>
     </w:p>
@@ -1237,27 +1278,21 @@
         </w:numPr>
       </w:pPr>
       <w:r>
-        <w:t>Profiles</w:t>
-      </w:r>
-    </w:p>
-    <w:p>
-      <w:r>
-        <w:t xml:space="preserve">Each user within the system has a profile that shows what groups they are in as well as other details about the user. </w:t>
-      </w:r>
-      <w:r>
-        <w:t>Users can access their profile page from the “</w:t>
-      </w:r>
-      <w:r>
-        <w:rPr>
-          <w:b/>
-        </w:rPr>
-        <w:t>View Profile</w:t>
-      </w:r>
-      <w:r>
-        <w:t xml:space="preserve">” link under their name in the navigation bar. </w:t>
-      </w:r>
-      <w:r>
-        <w:t xml:space="preserve">If a user is viewing their own profile, the option to edit their profile is also displayed, as shown in </w:t>
+        <w:t>Groups</w:t>
+      </w:r>
+    </w:p>
+    <w:p>
+      <w:r>
+        <w:t>Groups form a core component of the system. They contain a list of members, meetings, discussions, and uploaded documents. Users can access group pages either from their dashboard, profile page, or from the “</w:t>
+      </w:r>
+      <w:r>
+        <w:rPr>
+          <w:b/>
+        </w:rPr>
+        <w:t>Research Groups</w:t>
+      </w:r>
+      <w:r>
+        <w:t xml:space="preserve">” dropdown in the navigation bar. An example group page is provided in </w:t>
       </w:r>
       <w:r>
         <w:rPr>
@@ -1269,12 +1304,7 @@
         <w:rPr>
           <w:b/>
         </w:rPr>
-        <w:instrText xml:space="preserve"> REF _Ref403129240 \h </w:instrText>
-      </w:r>
-      <w:r>
-        <w:rPr>
-          <w:b/>
-        </w:rPr>
+        <w:instrText xml:space="preserve"> REF _Ref403128134 \h </w:instrText>
       </w:r>
       <w:r>
         <w:rPr>
@@ -1286,6 +1316,11 @@
         <w:rPr>
           <w:b/>
         </w:rPr>
+      </w:r>
+      <w:r>
+        <w:rPr>
+          <w:b/>
+        </w:rPr>
         <w:fldChar w:fldCharType="separate"/>
       </w:r>
       <w:r>
@@ -1299,13 +1334,13 @@
           <w:b/>
           <w:noProof/>
         </w:rPr>
-        <w:t>7</w:t>
-      </w:r>
-      <w:r>
-        <w:rPr>
-          <w:b/>
-        </w:rPr>
-        <w:t xml:space="preserve"> User Profile</w:t>
+        <w:t>6</w:t>
+      </w:r>
+      <w:r>
+        <w:rPr>
+          <w:b/>
+        </w:rPr>
+        <w:t xml:space="preserve"> Joining Groups</w:t>
       </w:r>
       <w:r>
         <w:rPr>
@@ -1314,7 +1349,122 @@
         <w:fldChar w:fldCharType="end"/>
       </w:r>
       <w:r>
-        <w:t>. User profiles are visible to all users in the system.</w:t>
+        <w:t>.</w:t>
+      </w:r>
+    </w:p>
+    <w:p>
+      <w:pPr>
+        <w:pStyle w:val="Heading2"/>
+        <w:numPr>
+          <w:ilvl w:val="1"/>
+          <w:numId w:val="1"/>
+        </w:numPr>
+      </w:pPr>
+      <w:r>
+        <w:t>Joining Groups</w:t>
+      </w:r>
+    </w:p>
+    <w:p>
+      <w:r>
+        <w:t xml:space="preserve">If a user is not a member of a Group, when they view the group page, a link will be displayed at the top of the page under the Group name allowing users to ask to join the group. This is shown in </w:t>
+      </w:r>
+      <w:r>
+        <w:rPr>
+          <w:b/>
+        </w:rPr>
+        <w:fldChar w:fldCharType="begin"/>
+      </w:r>
+      <w:r>
+        <w:rPr>
+          <w:b/>
+        </w:rPr>
+        <w:instrText xml:space="preserve"> REF _Ref403128134 \h </w:instrText>
+      </w:r>
+      <w:r>
+        <w:rPr>
+          <w:b/>
+        </w:rPr>
+        <w:instrText xml:space="preserve"> \* MERGEFORMAT </w:instrText>
+      </w:r>
+      <w:r>
+        <w:rPr>
+          <w:b/>
+        </w:rPr>
+      </w:r>
+      <w:r>
+        <w:rPr>
+          <w:b/>
+        </w:rPr>
+        <w:fldChar w:fldCharType="separate"/>
+      </w:r>
+      <w:r>
+        <w:rPr>
+          <w:b/>
+        </w:rPr>
+        <w:t xml:space="preserve">Figure </w:t>
+      </w:r>
+      <w:r>
+        <w:rPr>
+          <w:b/>
+          <w:noProof/>
+        </w:rPr>
+        <w:t>6</w:t>
+      </w:r>
+      <w:r>
+        <w:rPr>
+          <w:b/>
+        </w:rPr>
+        <w:t xml:space="preserve"> Joining Groups</w:t>
+      </w:r>
+      <w:r>
+        <w:rPr>
+          <w:b/>
+        </w:rPr>
+        <w:fldChar w:fldCharType="end"/>
+      </w:r>
+      <w:r>
+        <w:t xml:space="preserve"> below. The coordinator of the group will receive a notification asking them to add the user to the group. For more information on notifications, refer to </w:t>
+      </w:r>
+      <w:r>
+        <w:rPr>
+          <w:b/>
+        </w:rPr>
+        <w:fldChar w:fldCharType="begin"/>
+      </w:r>
+      <w:r>
+        <w:rPr>
+          <w:b/>
+        </w:rPr>
+        <w:instrText xml:space="preserve"> REF _Ref403128192 \h </w:instrText>
+      </w:r>
+      <w:r>
+        <w:rPr>
+          <w:b/>
+        </w:rPr>
+        <w:instrText xml:space="preserve"> \* MERGEFORMAT </w:instrText>
+      </w:r>
+      <w:r>
+        <w:rPr>
+          <w:b/>
+        </w:rPr>
+      </w:r>
+      <w:r>
+        <w:rPr>
+          <w:b/>
+        </w:rPr>
+        <w:fldChar w:fldCharType="separate"/>
+      </w:r>
+      <w:r>
+        <w:rPr>
+          <w:b/>
+        </w:rPr>
+        <w:t>Notifications</w:t>
+      </w:r>
+      <w:r>
+        <w:rPr>
+          <w:b/>
+        </w:rPr>
+        <w:fldChar w:fldCharType="end"/>
       </w:r>
     </w:p>
     <w:p>
@@ -1327,10 +1477,10 @@
           <w:noProof/>
         </w:rPr>
         <w:drawing>
-          <wp:inline distT="0" distB="0" distL="0" distR="0" wp14:anchorId="03126C72" wp14:editId="74D70E41">
-            <wp:extent cx="3713259" cy="1969763"/>
-            <wp:effectExtent l="0" t="0" r="1905" b="0"/>
-            <wp:docPr id="11" name="Picture 11"/>
+          <wp:inline distT="0" distB="0" distL="0" distR="0" wp14:anchorId="04F510DC" wp14:editId="489479D3">
+            <wp:extent cx="4035728" cy="1863160"/>
+            <wp:effectExtent l="0" t="0" r="3175" b="3810"/>
+            <wp:docPr id="6" name="Picture 6"/>
             <wp:cNvGraphicFramePr>
               <a:graphicFrameLocks xmlns:a="http://schemas.openxmlformats.org/drawingml/2006/main" noChangeAspect="1"/>
             </wp:cNvGraphicFramePr>
@@ -1350,7 +1500,7 @@
                   <pic:spPr>
                     <a:xfrm>
                       <a:off x="0" y="0"/>
-                      <a:ext cx="3726612" cy="1976846"/>
+                      <a:ext cx="4068822" cy="1878439"/>
                     </a:xfrm>
                     <a:prstGeom prst="rect">
                       <a:avLst/>
@@ -1368,41 +1518,63 @@
         <w:pStyle w:val="Caption"/>
         <w:jc w:val="center"/>
       </w:pPr>
-      <w:bookmarkStart w:id="9" w:name="_Ref403129240"/>
+      <w:bookmarkStart w:id="9" w:name="_Ref403128134"/>
       <w:r>
         <w:t xml:space="preserve">Figure </w:t>
       </w:r>
-      <w:fldSimple w:instr=" SEQ Figure \* ARABIC ">
-        <w:r>
-          <w:rPr>
-            <w:noProof/>
-          </w:rPr>
-          <w:t>7</w:t>
-        </w:r>
-      </w:fldSimple>
-      <w:r>
-        <w:t xml:space="preserve"> User Profile</w:t>
+      <w:r>
+        <w:fldChar w:fldCharType="begin"/>
+      </w:r>
+      <w:r>
+        <w:instrText xml:space="preserve"> SEQ Figure \* ARABIC </w:instrText>
+      </w:r>
+      <w:r>
+        <w:fldChar w:fldCharType="separate"/>
+      </w:r>
+      <w:r>
+        <w:rPr>
+          <w:noProof/>
+        </w:rPr>
+        <w:t>6</w:t>
+      </w:r>
+      <w:r>
+        <w:fldChar w:fldCharType="end"/>
+      </w:r>
+      <w:r>
+        <w:t xml:space="preserve"> Joining Groups</w:t>
       </w:r>
       <w:bookmarkEnd w:id="9"/>
     </w:p>
     <w:p>
       <w:pPr>
-        <w:pStyle w:val="Heading2"/>
+        <w:pStyle w:val="Heading1"/>
         <w:numPr>
-          <w:ilvl w:val="1"/>
+          <w:ilvl w:val="0"/>
           <w:numId w:val="1"/>
         </w:numPr>
       </w:pPr>
       <w:r>
-        <w:t>Editing Profiles</w:t>
-      </w:r>
-    </w:p>
-    <w:p>
-      <w:r>
-        <w:t>Users can access the Edit Profile page directly from their profile page. Here they can change their details and update them in the system</w:t>
-      </w:r>
-      <w:r>
-        <w:t xml:space="preserve"> as seen in </w:t>
+        <w:t>Profiles</w:t>
+      </w:r>
+    </w:p>
+    <w:p>
+      <w:r>
+        <w:t xml:space="preserve">Each user within the system has a profile that shows what groups they are in as well as other details about the user. </w:t>
+      </w:r>
+      <w:r>
+        <w:t>Users can access their profile page from the “</w:t>
+      </w:r>
+      <w:r>
+        <w:rPr>
+          <w:b/>
+        </w:rPr>
+        <w:t>View Profile</w:t>
+      </w:r>
+      <w:r>
+        <w:t xml:space="preserve">” link under their name in the navigation bar. </w:t>
+      </w:r>
+      <w:r>
+        <w:t xml:space="preserve">If a user is viewing their own profile, the option to edit their profile is also displayed, as shown in </w:t>
       </w:r>
       <w:r>
         <w:rPr>
@@ -1414,12 +1586,7 @@
         <w:rPr>
           <w:b/>
         </w:rPr>
-        <w:instrText xml:space="preserve"> REF _Ref403130542 \h </w:instrText>
-      </w:r>
-      <w:r>
-        <w:rPr>
-          <w:b/>
-        </w:rPr>
+        <w:instrText xml:space="preserve"> REF _Ref403129240 \h </w:instrText>
       </w:r>
       <w:r>
         <w:rPr>
@@ -1431,6 +1598,11 @@
         <w:rPr>
           <w:b/>
         </w:rPr>
+      </w:r>
+      <w:r>
+        <w:rPr>
+          <w:b/>
+        </w:rPr>
         <w:fldChar w:fldCharType="separate"/>
       </w:r>
       <w:r>
@@ -1444,13 +1616,13 @@
           <w:b/>
           <w:noProof/>
         </w:rPr>
-        <w:t>8</w:t>
-      </w:r>
-      <w:r>
-        <w:rPr>
-          <w:b/>
-        </w:rPr>
-        <w:t xml:space="preserve"> Editing Profiles</w:t>
+        <w:t>7</w:t>
+      </w:r>
+      <w:r>
+        <w:rPr>
+          <w:b/>
+        </w:rPr>
+        <w:t xml:space="preserve"> User Profile</w:t>
       </w:r>
       <w:r>
         <w:rPr>
@@ -1459,19 +1631,7 @@
         <w:fldChar w:fldCharType="end"/>
       </w:r>
       <w:r>
-        <w:t>. Users are also able to upload an avatar of themselves to be displayed to other users in the system as well as change their password from here.</w:t>
-      </w:r>
-      <w:r>
-        <w:t xml:space="preserve"> When the user has finished editing their profile, they can select “</w:t>
-      </w:r>
-      <w:r>
-        <w:rPr>
-          <w:b/>
-        </w:rPr>
-        <w:t>Submit</w:t>
-      </w:r>
-      <w:r>
-        <w:t>” to save their changes.</w:t>
+        <w:t>. User profiles are visible to all users in the system.</w:t>
       </w:r>
     </w:p>
     <w:p>
@@ -1485,10 +1645,10 @@
         </w:rPr>
         <w:lastRenderedPageBreak/>
         <w:drawing>
-          <wp:inline distT="0" distB="0" distL="0" distR="0" wp14:anchorId="794AC055" wp14:editId="43C1833A">
-            <wp:extent cx="3940493" cy="2798859"/>
-            <wp:effectExtent l="0" t="0" r="3175" b="1905"/>
-            <wp:docPr id="12" name="Picture 12"/>
+          <wp:inline distT="0" distB="0" distL="0" distR="0" wp14:anchorId="03126C72" wp14:editId="74D70E41">
+            <wp:extent cx="3713259" cy="1969763"/>
+            <wp:effectExtent l="0" t="0" r="1905" b="0"/>
+            <wp:docPr id="11" name="Picture 11"/>
             <wp:cNvGraphicFramePr>
               <a:graphicFrameLocks xmlns:a="http://schemas.openxmlformats.org/drawingml/2006/main" noChangeAspect="1"/>
             </wp:cNvGraphicFramePr>
@@ -1508,7 +1668,7 @@
                   <pic:spPr>
                     <a:xfrm>
                       <a:off x="0" y="0"/>
-                      <a:ext cx="3957699" cy="2811080"/>
+                      <a:ext cx="3726612" cy="1976846"/>
                     </a:xfrm>
                     <a:prstGeom prst="rect">
                       <a:avLst/>
@@ -1526,93 +1686,103 @@
         <w:pStyle w:val="Caption"/>
         <w:jc w:val="center"/>
       </w:pPr>
-      <w:bookmarkStart w:id="10" w:name="_Ref403130542"/>
+      <w:bookmarkStart w:id="10" w:name="_Ref403129240"/>
       <w:r>
         <w:t xml:space="preserve">Figure </w:t>
       </w:r>
-      <w:fldSimple w:instr=" SEQ Figure \* ARABIC ">
-        <w:r>
-          <w:rPr>
-            <w:noProof/>
-          </w:rPr>
-          <w:t>8</w:t>
-        </w:r>
-      </w:fldSimple>
-      <w:r>
+      <w:r>
+        <w:fldChar w:fldCharType="begin"/>
+      </w:r>
+      <w:r>
+        <w:instrText xml:space="preserve"> SEQ Figure \* ARABIC </w:instrText>
+      </w:r>
+      <w:r>
+        <w:fldChar w:fldCharType="separate"/>
+      </w:r>
+      <w:r>
+        <w:rPr>
+          <w:noProof/>
+        </w:rPr>
+        <w:t>7</w:t>
+      </w:r>
+      <w:r>
+        <w:rPr>
+          <w:noProof/>
+        </w:rPr>
+        <w:fldChar w:fldCharType="end"/>
+      </w:r>
+      <w:r>
+        <w:t xml:space="preserve"> User Profile</w:t>
+      </w:r>
+      <w:bookmarkEnd w:id="10"/>
+    </w:p>
+    <w:p>
+      <w:pPr>
+        <w:pStyle w:val="Heading2"/>
+        <w:numPr>
+          <w:ilvl w:val="1"/>
+          <w:numId w:val="1"/>
+        </w:numPr>
+      </w:pPr>
+      <w:r>
+        <w:t>Editing Profiles</w:t>
+      </w:r>
+    </w:p>
+    <w:p>
+      <w:r>
+        <w:t>Users can access the Edit Profile page directly from their profile page. Here they can change their details and update them in the system</w:t>
+      </w:r>
+      <w:r>
+        <w:t xml:space="preserve"> as seen in </w:t>
+      </w:r>
+      <w:r>
+        <w:rPr>
+          <w:b/>
+        </w:rPr>
+        <w:fldChar w:fldCharType="begin"/>
+      </w:r>
+      <w:r>
+        <w:rPr>
+          <w:b/>
+        </w:rPr>
+        <w:instrText xml:space="preserve"> REF _Ref403130542 \h </w:instrText>
+      </w:r>
+      <w:r>
+        <w:rPr>
+          <w:b/>
+        </w:rPr>
+        <w:instrText xml:space="preserve"> \* MERGEFORMAT </w:instrText>
+      </w:r>
+      <w:r>
+        <w:rPr>
+          <w:b/>
+        </w:rPr>
+      </w:r>
+      <w:r>
+        <w:rPr>
+          <w:b/>
+        </w:rPr>
+        <w:fldChar w:fldCharType="separate"/>
+      </w:r>
+      <w:r>
+        <w:rPr>
+          <w:b/>
+        </w:rPr>
+        <w:t xml:space="preserve">Figure </w:t>
+      </w:r>
+      <w:r>
+        <w:rPr>
+          <w:b/>
+          <w:noProof/>
+        </w:rPr>
+        <w:t>8</w:t>
+      </w:r>
+      <w:r>
+        <w:rPr>
+          <w:b/>
+        </w:rPr>
         <w:t xml:space="preserve"> Editing Profiles</w:t>
       </w:r>
-      <w:bookmarkEnd w:id="10"/>
-    </w:p>
-    <w:p>
-      <w:pPr>
-        <w:pStyle w:val="Heading1"/>
-        <w:ind w:left="360"/>
-      </w:pPr>
-      <w:r>
-        <w:t>Discussions</w:t>
-      </w:r>
-    </w:p>
-    <w:p>
-      <w:r>
-        <w:t>Users can create discussion threads from within their group’s page. Discussion threads can only be seen by members of the group. To create a new discussion thread, click “</w:t>
-      </w:r>
-      <w:r>
-        <w:rPr>
-          <w:b/>
-        </w:rPr>
-        <w:t>Create Discussion</w:t>
-      </w:r>
-      <w:r>
-        <w:t xml:space="preserve">” on the Groups page. Discussion threads can have an optional document uploaded with it which maintains its own version control. An example of a Discussion being created is shown in </w:t>
-      </w:r>
-      <w:r>
-        <w:rPr>
-          <w:b/>
-        </w:rPr>
-        <w:fldChar w:fldCharType="begin"/>
-      </w:r>
-      <w:r>
-        <w:rPr>
-          <w:b/>
-        </w:rPr>
-        <w:instrText xml:space="preserve"> REF _Ref403130173 \h </w:instrText>
-      </w:r>
-      <w:r>
-        <w:rPr>
-          <w:b/>
-        </w:rPr>
-      </w:r>
-      <w:r>
-        <w:rPr>
-          <w:b/>
-        </w:rPr>
-        <w:instrText xml:space="preserve"> \* MERGEFORMAT </w:instrText>
-      </w:r>
-      <w:r>
-        <w:rPr>
-          <w:b/>
-        </w:rPr>
-        <w:fldChar w:fldCharType="separate"/>
-      </w:r>
-      <w:r>
-        <w:rPr>
-          <w:b/>
-        </w:rPr>
-        <w:t xml:space="preserve">Figure </w:t>
-      </w:r>
-      <w:r>
-        <w:rPr>
-          <w:b/>
-          <w:noProof/>
-        </w:rPr>
-        <w:t>9</w:t>
-      </w:r>
-      <w:r>
-        <w:rPr>
-          <w:b/>
-        </w:rPr>
-        <w:t xml:space="preserve"> Creating a Discussion</w:t>
-      </w:r>
       <w:r>
         <w:rPr>
           <w:b/>
@@ -1620,7 +1790,19 @@
         <w:fldChar w:fldCharType="end"/>
       </w:r>
       <w:r>
-        <w:t>.</w:t>
+        <w:t>. Users are also able to upload an avatar of themselves to be displayed to other users in the system as well as change their password from here.</w:t>
+      </w:r>
+      <w:r>
+        <w:t xml:space="preserve"> When the user has finished editing their profile, they can select “</w:t>
+      </w:r>
+      <w:r>
+        <w:rPr>
+          <w:b/>
+        </w:rPr>
+        <w:t>Submit</w:t>
+      </w:r>
+      <w:r>
+        <w:t>” to save their changes.</w:t>
       </w:r>
     </w:p>
     <w:p>
@@ -1633,10 +1815,10 @@
           <w:noProof/>
         </w:rPr>
         <w:drawing>
-          <wp:inline distT="0" distB="0" distL="0" distR="0" wp14:anchorId="71D415C5" wp14:editId="70540E44">
-            <wp:extent cx="3940322" cy="2029969"/>
-            <wp:effectExtent l="0" t="0" r="3175" b="8890"/>
-            <wp:docPr id="8" name="Picture 8"/>
+          <wp:inline distT="0" distB="0" distL="0" distR="0" wp14:anchorId="794AC055" wp14:editId="43C1833A">
+            <wp:extent cx="3940493" cy="2798859"/>
+            <wp:effectExtent l="0" t="0" r="3175" b="1905"/>
+            <wp:docPr id="12" name="Picture 12"/>
             <wp:cNvGraphicFramePr>
               <a:graphicFrameLocks xmlns:a="http://schemas.openxmlformats.org/drawingml/2006/main" noChangeAspect="1"/>
             </wp:cNvGraphicFramePr>
@@ -1656,7 +1838,7 @@
                   <pic:spPr>
                     <a:xfrm>
                       <a:off x="0" y="0"/>
-                      <a:ext cx="3996862" cy="2059097"/>
+                      <a:ext cx="3957699" cy="2811080"/>
                     </a:xfrm>
                     <a:prstGeom prst="rect">
                       <a:avLst/>
@@ -1674,80 +1856,105 @@
         <w:pStyle w:val="Caption"/>
         <w:jc w:val="center"/>
       </w:pPr>
-      <w:bookmarkStart w:id="11" w:name="_Ref403130173"/>
+      <w:bookmarkStart w:id="11" w:name="_Ref403130542"/>
       <w:r>
         <w:t xml:space="preserve">Figure </w:t>
       </w:r>
-      <w:fldSimple w:instr=" SEQ Figure \* ARABIC ">
-        <w:r>
-          <w:rPr>
-            <w:noProof/>
-          </w:rPr>
-          <w:t>9</w:t>
-        </w:r>
-      </w:fldSimple>
-      <w:r>
+      <w:r>
+        <w:fldChar w:fldCharType="begin"/>
+      </w:r>
+      <w:r>
+        <w:instrText xml:space="preserve"> SEQ Figure \* ARABIC </w:instrText>
+      </w:r>
+      <w:r>
+        <w:fldChar w:fldCharType="separate"/>
+      </w:r>
+      <w:r>
+        <w:rPr>
+          <w:noProof/>
+        </w:rPr>
+        <w:t>8</w:t>
+      </w:r>
+      <w:r>
+        <w:rPr>
+          <w:noProof/>
+        </w:rPr>
+        <w:fldChar w:fldCharType="end"/>
+      </w:r>
+      <w:r>
+        <w:t xml:space="preserve"> Editing Profiles</w:t>
+      </w:r>
+      <w:bookmarkEnd w:id="11"/>
+    </w:p>
+    <w:p>
+      <w:pPr>
+        <w:pStyle w:val="Heading1"/>
+        <w:ind w:left="360"/>
+      </w:pPr>
+      <w:r>
+        <w:t>Discussions</w:t>
+      </w:r>
+    </w:p>
+    <w:p>
+      <w:r>
+        <w:t>Users can create discussion threads from within their group’s page. Discussion threads can only be seen by members of the group. To create a new discussion thread, click “</w:t>
+      </w:r>
+      <w:r>
+        <w:rPr>
+          <w:b/>
+        </w:rPr>
+        <w:t>Create Discussion</w:t>
+      </w:r>
+      <w:r>
+        <w:t xml:space="preserve">” on the Groups page. Discussion threads can have an optional document uploaded with it which maintains its own version control. An example of a Discussion being created is shown in </w:t>
+      </w:r>
+      <w:r>
+        <w:rPr>
+          <w:b/>
+        </w:rPr>
+        <w:fldChar w:fldCharType="begin"/>
+      </w:r>
+      <w:r>
+        <w:rPr>
+          <w:b/>
+        </w:rPr>
+        <w:instrText xml:space="preserve"> REF _Ref403130173 \h </w:instrText>
+      </w:r>
+      <w:r>
+        <w:rPr>
+          <w:b/>
+        </w:rPr>
+        <w:instrText xml:space="preserve"> \* MERGEFORMAT </w:instrText>
+      </w:r>
+      <w:r>
+        <w:rPr>
+          <w:b/>
+        </w:rPr>
+      </w:r>
+      <w:r>
+        <w:rPr>
+          <w:b/>
+        </w:rPr>
+        <w:fldChar w:fldCharType="separate"/>
+      </w:r>
+      <w:r>
+        <w:rPr>
+          <w:b/>
+        </w:rPr>
+        <w:t xml:space="preserve">Figure </w:t>
+      </w:r>
+      <w:r>
+        <w:rPr>
+          <w:b/>
+          <w:noProof/>
+        </w:rPr>
+        <w:t>9</w:t>
+      </w:r>
+      <w:r>
+        <w:rPr>
+          <w:b/>
+        </w:rPr>
         <w:t xml:space="preserve"> Creating a Discussion</w:t>
-      </w:r>
-      <w:bookmarkEnd w:id="11"/>
-    </w:p>
-    <w:p>
-      <w:r>
-        <w:t>The Discussion thread page shows a list of comments associated with the thread and which user</w:t>
-      </w:r>
-      <w:r>
-        <w:t xml:space="preserve"> posted the comment.</w:t>
-      </w:r>
-      <w:r>
-        <w:t xml:space="preserve"> This is shown in </w:t>
-      </w:r>
-      <w:r>
-        <w:rPr>
-          <w:b/>
-        </w:rPr>
-        <w:fldChar w:fldCharType="begin"/>
-      </w:r>
-      <w:r>
-        <w:rPr>
-          <w:b/>
-        </w:rPr>
-        <w:instrText xml:space="preserve"> REF _Ref403130371 \h </w:instrText>
-      </w:r>
-      <w:r>
-        <w:rPr>
-          <w:b/>
-        </w:rPr>
-      </w:r>
-      <w:r>
-        <w:rPr>
-          <w:b/>
-        </w:rPr>
-        <w:instrText xml:space="preserve"> \* MERGEFORMAT </w:instrText>
-      </w:r>
-      <w:r>
-        <w:rPr>
-          <w:b/>
-        </w:rPr>
-        <w:fldChar w:fldCharType="separate"/>
-      </w:r>
-      <w:r>
-        <w:rPr>
-          <w:b/>
-        </w:rPr>
-        <w:t xml:space="preserve">Figure </w:t>
-      </w:r>
-      <w:r>
-        <w:rPr>
-          <w:b/>
-          <w:noProof/>
-        </w:rPr>
-        <w:t>10</w:t>
-      </w:r>
-      <w:r>
-        <w:rPr>
-          <w:b/>
-        </w:rPr>
-        <w:t xml:space="preserve"> Discussion Thread</w:t>
       </w:r>
       <w:r>
         <w:rPr>
@@ -1770,10 +1977,10 @@
         </w:rPr>
         <w:lastRenderedPageBreak/>
         <w:drawing>
-          <wp:inline distT="0" distB="0" distL="0" distR="0" wp14:anchorId="63B42F87" wp14:editId="12902C61">
-            <wp:extent cx="3729162" cy="2593804"/>
-            <wp:effectExtent l="0" t="0" r="5080" b="0"/>
-            <wp:docPr id="14" name="Picture 14"/>
+          <wp:inline distT="0" distB="0" distL="0" distR="0" wp14:anchorId="71D415C5" wp14:editId="70540E44">
+            <wp:extent cx="3940322" cy="2029969"/>
+            <wp:effectExtent l="0" t="0" r="3175" b="8890"/>
+            <wp:docPr id="8" name="Picture 8"/>
             <wp:cNvGraphicFramePr>
               <a:graphicFrameLocks xmlns:a="http://schemas.openxmlformats.org/drawingml/2006/main" noChangeAspect="1"/>
             </wp:cNvGraphicFramePr>
@@ -1793,7 +2000,7 @@
                   <pic:spPr>
                     <a:xfrm>
                       <a:off x="0" y="0"/>
-                      <a:ext cx="3750749" cy="2608819"/>
+                      <a:ext cx="3996862" cy="2059097"/>
                     </a:xfrm>
                     <a:prstGeom prst="rect">
                       <a:avLst/>
@@ -1811,94 +2018,93 @@
         <w:pStyle w:val="Caption"/>
         <w:jc w:val="center"/>
       </w:pPr>
-      <w:bookmarkStart w:id="12" w:name="_Ref403130371"/>
+      <w:bookmarkStart w:id="12" w:name="_Ref403130173"/>
       <w:r>
         <w:t xml:space="preserve">Figure </w:t>
       </w:r>
-      <w:fldSimple w:instr=" SEQ Figure \* ARABIC ">
-        <w:r>
-          <w:rPr>
-            <w:noProof/>
-          </w:rPr>
-          <w:t>10</w:t>
-        </w:r>
-      </w:fldSimple>
-      <w:r>
+      <w:r>
+        <w:fldChar w:fldCharType="begin"/>
+      </w:r>
+      <w:r>
+        <w:instrText xml:space="preserve"> SEQ Figure \* ARABIC </w:instrText>
+      </w:r>
+      <w:r>
+        <w:fldChar w:fldCharType="separate"/>
+      </w:r>
+      <w:r>
+        <w:rPr>
+          <w:noProof/>
+        </w:rPr>
+        <w:t>9</w:t>
+      </w:r>
+      <w:r>
+        <w:rPr>
+          <w:noProof/>
+        </w:rPr>
+        <w:fldChar w:fldCharType="end"/>
+      </w:r>
+      <w:r>
+        <w:t xml:space="preserve"> Creating a Discussion</w:t>
+      </w:r>
+      <w:bookmarkEnd w:id="12"/>
+    </w:p>
+    <w:p>
+      <w:r>
+        <w:t>The Discussion thread page shows a list of comments associated with the thread and which user</w:t>
+      </w:r>
+      <w:r>
+        <w:t xml:space="preserve"> posted the comment.</w:t>
+      </w:r>
+      <w:r>
+        <w:t xml:space="preserve"> This is shown in </w:t>
+      </w:r>
+      <w:r>
+        <w:rPr>
+          <w:b/>
+        </w:rPr>
+        <w:fldChar w:fldCharType="begin"/>
+      </w:r>
+      <w:r>
+        <w:rPr>
+          <w:b/>
+        </w:rPr>
+        <w:instrText xml:space="preserve"> REF _Ref403130371 \h </w:instrText>
+      </w:r>
+      <w:r>
+        <w:rPr>
+          <w:b/>
+        </w:rPr>
+        <w:instrText xml:space="preserve"> \* MERGEFORMAT </w:instrText>
+      </w:r>
+      <w:r>
+        <w:rPr>
+          <w:b/>
+        </w:rPr>
+      </w:r>
+      <w:r>
+        <w:rPr>
+          <w:b/>
+        </w:rPr>
+        <w:fldChar w:fldCharType="separate"/>
+      </w:r>
+      <w:r>
+        <w:rPr>
+          <w:b/>
+        </w:rPr>
+        <w:t xml:space="preserve">Figure </w:t>
+      </w:r>
+      <w:r>
+        <w:rPr>
+          <w:b/>
+          <w:noProof/>
+        </w:rPr>
+        <w:t>10</w:t>
+      </w:r>
+      <w:r>
+        <w:rPr>
+          <w:b/>
+        </w:rPr>
         <w:t xml:space="preserve"> Discussion Thread</w:t>
-      </w:r>
-      <w:bookmarkEnd w:id="12"/>
-    </w:p>
-    <w:p>
-      <w:r>
-        <w:t>If a document was uploaded when the thread was created, users can download a copy from the discussion thread page.</w:t>
-      </w:r>
-    </w:p>
-    <w:p>
-      <w:pPr>
-        <w:pStyle w:val="Heading1"/>
-        <w:numPr>
-          <w:ilvl w:val="0"/>
-          <w:numId w:val="1"/>
-        </w:numPr>
-      </w:pPr>
-      <w:r>
-        <w:t>Administrative Users</w:t>
-      </w:r>
-    </w:p>
-    <w:p>
-      <w:r>
-        <w:t>Administrative users have additional access to the system, giving them the ability to create research groups, meetings, and view all users and groups that exist in the system.</w:t>
-      </w:r>
-      <w:r>
-        <w:t xml:space="preserve"> A list of all possible administration tools is shown in </w:t>
-      </w:r>
-      <w:r>
-        <w:rPr>
-          <w:b/>
-        </w:rPr>
-        <w:fldChar w:fldCharType="begin"/>
-      </w:r>
-      <w:r>
-        <w:rPr>
-          <w:b/>
-        </w:rPr>
-        <w:instrText xml:space="preserve"> REF _Ref403131277 \h </w:instrText>
-      </w:r>
-      <w:r>
-        <w:rPr>
-          <w:b/>
-        </w:rPr>
-      </w:r>
-      <w:r>
-        <w:rPr>
-          <w:b/>
-        </w:rPr>
-        <w:instrText xml:space="preserve"> \* MERGEFORMAT </w:instrText>
-      </w:r>
-      <w:r>
-        <w:rPr>
-          <w:b/>
-        </w:rPr>
-        <w:fldChar w:fldCharType="separate"/>
-      </w:r>
-      <w:r>
-        <w:rPr>
-          <w:b/>
-        </w:rPr>
-        <w:t xml:space="preserve">Figure </w:t>
-      </w:r>
-      <w:r>
-        <w:rPr>
-          <w:b/>
-          <w:noProof/>
-        </w:rPr>
-        <w:t>11</w:t>
-      </w:r>
-      <w:r>
-        <w:rPr>
-          <w:b/>
-        </w:rPr>
-        <w:t xml:space="preserve"> Administration Tools</w:t>
       </w:r>
       <w:r>
         <w:rPr>
@@ -1920,10 +2126,10 @@
           <w:noProof/>
         </w:rPr>
         <w:drawing>
-          <wp:inline distT="0" distB="0" distL="0" distR="0" wp14:anchorId="40035304" wp14:editId="5A9488C2">
-            <wp:extent cx="3619163" cy="1871331"/>
-            <wp:effectExtent l="0" t="0" r="635" b="0"/>
-            <wp:docPr id="15" name="Picture 15"/>
+          <wp:inline distT="0" distB="0" distL="0" distR="0" wp14:anchorId="63B42F87" wp14:editId="12902C61">
+            <wp:extent cx="3729162" cy="2593804"/>
+            <wp:effectExtent l="0" t="0" r="5080" b="0"/>
+            <wp:docPr id="14" name="Picture 14"/>
             <wp:cNvGraphicFramePr>
               <a:graphicFrameLocks xmlns:a="http://schemas.openxmlformats.org/drawingml/2006/main" noChangeAspect="1"/>
             </wp:cNvGraphicFramePr>
@@ -1943,7 +2149,7 @@
                   <pic:spPr>
                     <a:xfrm>
                       <a:off x="0" y="0"/>
-                      <a:ext cx="3641646" cy="1882956"/>
+                      <a:ext cx="3750749" cy="2608819"/>
                     </a:xfrm>
                     <a:prstGeom prst="rect">
                       <a:avLst/>
@@ -1961,42 +2167,59 @@
         <w:pStyle w:val="Caption"/>
         <w:jc w:val="center"/>
       </w:pPr>
-      <w:bookmarkStart w:id="13" w:name="_Ref403131277"/>
+      <w:bookmarkStart w:id="13" w:name="_Ref403130371"/>
       <w:r>
         <w:t xml:space="preserve">Figure </w:t>
       </w:r>
-      <w:fldSimple w:instr=" SEQ Figure \* ARABIC ">
-        <w:r>
-          <w:rPr>
-            <w:noProof/>
-          </w:rPr>
-          <w:t>11</w:t>
-        </w:r>
-      </w:fldSimple>
-      <w:r>
-        <w:t xml:space="preserve"> Administration Tools</w:t>
+      <w:r>
+        <w:fldChar w:fldCharType="begin"/>
+      </w:r>
+      <w:r>
+        <w:instrText xml:space="preserve"> SEQ Figure \* ARABIC </w:instrText>
+      </w:r>
+      <w:r>
+        <w:fldChar w:fldCharType="separate"/>
+      </w:r>
+      <w:r>
+        <w:rPr>
+          <w:noProof/>
+        </w:rPr>
+        <w:t>10</w:t>
+      </w:r>
+      <w:r>
+        <w:rPr>
+          <w:noProof/>
+        </w:rPr>
+        <w:fldChar w:fldCharType="end"/>
+      </w:r>
+      <w:r>
+        <w:t xml:space="preserve"> Discussion Thread</w:t>
       </w:r>
       <w:bookmarkEnd w:id="13"/>
     </w:p>
     <w:p>
-      <w:pPr>
-        <w:pStyle w:val="Heading2"/>
+      <w:r>
+        <w:t>If a document was uploaded when the thread was created, users can download a copy from the discussion thread page.</w:t>
+      </w:r>
+    </w:p>
+    <w:p>
+      <w:pPr>
+        <w:pStyle w:val="Heading1"/>
         <w:numPr>
-          <w:ilvl w:val="1"/>
+          <w:ilvl w:val="0"/>
           <w:numId w:val="1"/>
         </w:numPr>
       </w:pPr>
-      <w:bookmarkStart w:id="14" w:name="_Ref403129174"/>
-      <w:r>
-        <w:t>Creating Groups</w:t>
-      </w:r>
-    </w:p>
-    <w:p>
-      <w:r>
-        <w:t>Administrators can access the Create Groups page directly from the Administration Tools page</w:t>
-      </w:r>
-      <w:r>
-        <w:t xml:space="preserve">. To create a group, an admin must supply a group name and a description. The administrator who created the group will then become the group’s coordinator allowing them to add users to the group. The Create Group page is shown in </w:t>
+      <w:r>
+        <w:t>Administrative Users</w:t>
+      </w:r>
+    </w:p>
+    <w:p>
+      <w:r>
+        <w:t>Administrative users have additional access to the system, giving them the ability to create research groups, meetings, and view all users and groups that exist in the system.</w:t>
+      </w:r>
+      <w:r>
+        <w:t xml:space="preserve"> A list of all possible administration tools is shown in </w:t>
       </w:r>
       <w:r>
         <w:rPr>
@@ -2008,12 +2231,7 @@
         <w:rPr>
           <w:b/>
         </w:rPr>
-        <w:instrText xml:space="preserve"> REF _Ref403131636 \h </w:instrText>
-      </w:r>
-      <w:r>
-        <w:rPr>
-          <w:b/>
-        </w:rPr>
+        <w:instrText xml:space="preserve"> REF _Ref403131277 \h </w:instrText>
       </w:r>
       <w:r>
         <w:rPr>
@@ -2025,6 +2243,11 @@
         <w:rPr>
           <w:b/>
         </w:rPr>
+      </w:r>
+      <w:r>
+        <w:rPr>
+          <w:b/>
+        </w:rPr>
         <w:fldChar w:fldCharType="separate"/>
       </w:r>
       <w:r>
@@ -2038,13 +2261,13 @@
           <w:b/>
           <w:noProof/>
         </w:rPr>
-        <w:t>12</w:t>
-      </w:r>
-      <w:r>
-        <w:rPr>
-          <w:b/>
-        </w:rPr>
-        <w:t xml:space="preserve"> Create Groups</w:t>
+        <w:t>11</w:t>
+      </w:r>
+      <w:r>
+        <w:rPr>
+          <w:b/>
+        </w:rPr>
+        <w:t xml:space="preserve"> Administration Tools</w:t>
       </w:r>
       <w:r>
         <w:rPr>
@@ -2067,10 +2290,10 @@
         </w:rPr>
         <w:lastRenderedPageBreak/>
         <w:drawing>
-          <wp:inline distT="0" distB="0" distL="0" distR="0" wp14:anchorId="0F4F5F2F" wp14:editId="73034658">
-            <wp:extent cx="3426008" cy="1765005"/>
-            <wp:effectExtent l="0" t="0" r="3175" b="6985"/>
-            <wp:docPr id="16" name="Picture 16"/>
+          <wp:inline distT="0" distB="0" distL="0" distR="0" wp14:anchorId="40035304" wp14:editId="5A9488C2">
+            <wp:extent cx="3619163" cy="1871331"/>
+            <wp:effectExtent l="0" t="0" r="635" b="0"/>
+            <wp:docPr id="15" name="Picture 15"/>
             <wp:cNvGraphicFramePr>
               <a:graphicFrameLocks xmlns:a="http://schemas.openxmlformats.org/drawingml/2006/main" noChangeAspect="1"/>
             </wp:cNvGraphicFramePr>
@@ -2090,6 +2313,165 @@
                   <pic:spPr>
                     <a:xfrm>
                       <a:off x="0" y="0"/>
+                      <a:ext cx="3641646" cy="1882956"/>
+                    </a:xfrm>
+                    <a:prstGeom prst="rect">
+                      <a:avLst/>
+                    </a:prstGeom>
+                  </pic:spPr>
+                </pic:pic>
+              </a:graphicData>
+            </a:graphic>
+          </wp:inline>
+        </w:drawing>
+      </w:r>
+    </w:p>
+    <w:p>
+      <w:pPr>
+        <w:pStyle w:val="Caption"/>
+        <w:jc w:val="center"/>
+      </w:pPr>
+      <w:bookmarkStart w:id="14" w:name="_Ref403131277"/>
+      <w:r>
+        <w:t xml:space="preserve">Figure </w:t>
+      </w:r>
+      <w:r>
+        <w:fldChar w:fldCharType="begin"/>
+      </w:r>
+      <w:r>
+        <w:instrText xml:space="preserve"> SEQ Figure \* ARABIC </w:instrText>
+      </w:r>
+      <w:r>
+        <w:fldChar w:fldCharType="separate"/>
+      </w:r>
+      <w:r>
+        <w:rPr>
+          <w:noProof/>
+        </w:rPr>
+        <w:t>11</w:t>
+      </w:r>
+      <w:r>
+        <w:rPr>
+          <w:noProof/>
+        </w:rPr>
+        <w:fldChar w:fldCharType="end"/>
+      </w:r>
+      <w:r>
+        <w:t xml:space="preserve"> Administration Tools</w:t>
+      </w:r>
+      <w:bookmarkEnd w:id="14"/>
+    </w:p>
+    <w:p>
+      <w:pPr>
+        <w:pStyle w:val="Heading2"/>
+        <w:numPr>
+          <w:ilvl w:val="1"/>
+          <w:numId w:val="1"/>
+        </w:numPr>
+      </w:pPr>
+      <w:bookmarkStart w:id="15" w:name="_Ref403129174"/>
+      <w:r>
+        <w:t>Creating Groups</w:t>
+      </w:r>
+    </w:p>
+    <w:p>
+      <w:r>
+        <w:t>Administrators can access the Create Groups page directly from the Administration Tools page</w:t>
+      </w:r>
+      <w:r>
+        <w:t xml:space="preserve">. To create a group, an admin must supply a group name and a description. The administrator who created the group will then become the group’s coordinator allowing them to add users to the group. The Create Group page is shown in </w:t>
+      </w:r>
+      <w:r>
+        <w:rPr>
+          <w:b/>
+        </w:rPr>
+        <w:fldChar w:fldCharType="begin"/>
+      </w:r>
+      <w:r>
+        <w:rPr>
+          <w:b/>
+        </w:rPr>
+        <w:instrText xml:space="preserve"> REF _Ref403131636 \h </w:instrText>
+      </w:r>
+      <w:r>
+        <w:rPr>
+          <w:b/>
+        </w:rPr>
+        <w:instrText xml:space="preserve"> \* MERGEFORMAT </w:instrText>
+      </w:r>
+      <w:r>
+        <w:rPr>
+          <w:b/>
+        </w:rPr>
+      </w:r>
+      <w:r>
+        <w:rPr>
+          <w:b/>
+        </w:rPr>
+        <w:fldChar w:fldCharType="separate"/>
+      </w:r>
+      <w:r>
+        <w:rPr>
+          <w:b/>
+        </w:rPr>
+        <w:t xml:space="preserve">Figure </w:t>
+      </w:r>
+      <w:r>
+        <w:rPr>
+          <w:b/>
+          <w:noProof/>
+        </w:rPr>
+        <w:t>12</w:t>
+      </w:r>
+      <w:r>
+        <w:rPr>
+          <w:b/>
+        </w:rPr>
+        <w:t xml:space="preserve"> Create Groups</w:t>
+      </w:r>
+      <w:r>
+        <w:rPr>
+          <w:b/>
+        </w:rPr>
+        <w:fldChar w:fldCharType="end"/>
+      </w:r>
+      <w:r>
+        <w:t>.</w:t>
+      </w:r>
+    </w:p>
+    <w:p>
+      <w:pPr>
+        <w:keepNext/>
+        <w:jc w:val="center"/>
+      </w:pPr>
+      <w:r>
+        <w:rPr>
+          <w:noProof/>
+        </w:rPr>
+        <w:drawing>
+          <wp:inline distT="0" distB="0" distL="0" distR="0" wp14:anchorId="0F4F5F2F" wp14:editId="73034658">
+            <wp:extent cx="3426008" cy="1765005"/>
+            <wp:effectExtent l="0" t="0" r="3175" b="6985"/>
+            <wp:docPr id="16" name="Picture 16"/>
+            <wp:cNvGraphicFramePr>
+              <a:graphicFrameLocks xmlns:a="http://schemas.openxmlformats.org/drawingml/2006/main" noChangeAspect="1"/>
+            </wp:cNvGraphicFramePr>
+            <a:graphic xmlns:a="http://schemas.openxmlformats.org/drawingml/2006/main">
+              <a:graphicData uri="http://schemas.openxmlformats.org/drawingml/2006/picture">
+                <pic:pic xmlns:pic="http://schemas.openxmlformats.org/drawingml/2006/picture">
+                  <pic:nvPicPr>
+                    <pic:cNvPr id="1" name=""/>
+                    <pic:cNvPicPr/>
+                  </pic:nvPicPr>
+                  <pic:blipFill>
+                    <a:blip r:embed="rId12"/>
+                    <a:stretch>
+                      <a:fillRect/>
+                    </a:stretch>
+                  </pic:blipFill>
+                  <pic:spPr>
+                    <a:xfrm>
+                      <a:off x="0" y="0"/>
                       <a:ext cx="3439959" cy="1772192"/>
                     </a:xfrm>
                     <a:prstGeom prst="rect">
@@ -2108,22 +2490,35 @@
         <w:pStyle w:val="Caption"/>
         <w:jc w:val="center"/>
       </w:pPr>
-      <w:bookmarkStart w:id="15" w:name="_Ref403131636"/>
+      <w:bookmarkStart w:id="16" w:name="_Ref403131636"/>
       <w:r>
         <w:t xml:space="preserve">Figure </w:t>
       </w:r>
-      <w:fldSimple w:instr=" SEQ Figure \* ARABIC ">
-        <w:r>
-          <w:rPr>
-            <w:noProof/>
-          </w:rPr>
-          <w:t>12</w:t>
-        </w:r>
-      </w:fldSimple>
+      <w:r>
+        <w:fldChar w:fldCharType="begin"/>
+      </w:r>
+      <w:r>
+        <w:instrText xml:space="preserve"> SEQ Figure \* ARABIC </w:instrText>
+      </w:r>
+      <w:r>
+        <w:fldChar w:fldCharType="separate"/>
+      </w:r>
+      <w:r>
+        <w:rPr>
+          <w:noProof/>
+        </w:rPr>
+        <w:t>12</w:t>
+      </w:r>
+      <w:r>
+        <w:rPr>
+          <w:noProof/>
+        </w:rPr>
+        <w:fldChar w:fldCharType="end"/>
+      </w:r>
       <w:r>
         <w:t xml:space="preserve"> Create Groups</w:t>
       </w:r>
-      <w:bookmarkEnd w:id="15"/>
+      <w:bookmarkEnd w:id="16"/>
     </w:p>
     <w:p>
       <w:pPr>
@@ -2136,7 +2531,7 @@
       <w:r>
         <w:t>Creating Meetings</w:t>
       </w:r>
-      <w:bookmarkEnd w:id="14"/>
+      <w:bookmarkEnd w:id="15"/>
     </w:p>
     <w:p>
       <w:r>
@@ -2158,17 +2553,17 @@
         <w:rPr>
           <w:b/>
         </w:rPr>
-      </w:r>
-      <w:r>
-        <w:rPr>
-          <w:b/>
-        </w:rPr>
         <w:instrText xml:space="preserve"> \* MERGEFORMAT </w:instrText>
       </w:r>
       <w:r>
         <w:rPr>
           <w:b/>
         </w:rPr>
+      </w:r>
+      <w:r>
+        <w:rPr>
+          <w:b/>
+        </w:rPr>
         <w:fldChar w:fldCharType="separate"/>
       </w:r>
       <w:r>
@@ -2196,8 +2591,6 @@
         </w:rPr>
         <w:fldChar w:fldCharType="end"/>
       </w:r>
-      <w:bookmarkStart w:id="16" w:name="_GoBack"/>
-      <w:bookmarkEnd w:id="16"/>
       <w:r>
         <w:t>.</w:t>
       </w:r>
@@ -2211,6 +2604,7 @@
         <w:rPr>
           <w:noProof/>
         </w:rPr>
+        <w:lastRenderedPageBreak/>
         <w:drawing>
           <wp:inline distT="0" distB="0" distL="0" distR="0" wp14:anchorId="5FAE879E" wp14:editId="459596BC">
             <wp:extent cx="3521047" cy="1973128"/>
@@ -2257,14 +2651,30 @@
       <w:r>
         <w:t xml:space="preserve">Figure </w:t>
       </w:r>
-      <w:fldSimple w:instr=" SEQ Figure \* ARABIC ">
-        <w:r>
-          <w:rPr>
-            <w:noProof/>
-          </w:rPr>
-          <w:t>13</w:t>
-        </w:r>
-      </w:fldSimple>
+      <w:r>
+        <w:fldChar w:fldCharType="begin"/>
+      </w:r>
+      <w:r>
+        <w:instrText xml:space="preserve"> </w:instrText>
+      </w:r>
+      <w:r>
+        <w:instrText xml:space="preserve">SEQ Figure \* ARABIC </w:instrText>
+      </w:r>
+      <w:r>
+        <w:fldChar w:fldCharType="separate"/>
+      </w:r>
+      <w:r>
+        <w:rPr>
+          <w:noProof/>
+        </w:rPr>
+        <w:t>13</w:t>
+      </w:r>
+      <w:r>
+        <w:rPr>
+          <w:noProof/>
+        </w:rPr>
+        <w:fldChar w:fldCharType="end"/>
+      </w:r>
       <w:r>
         <w:t xml:space="preserve"> Create Meetings</w:t>
       </w:r>
@@ -2348,6 +2758,7 @@
         <w:docPartUnique/>
       </w:docPartObj>
     </w:sdtPr>
+    <w:sdtEndPr/>
     <w:sdtContent>
       <w:sdt>
         <w:sdtPr>
@@ -2357,6 +2768,7 @@
             <w:docPartUnique/>
           </w:docPartObj>
         </w:sdtPr>
+        <w:sdtEndPr/>
         <w:sdtContent>
           <w:p>
             <w:pPr>
@@ -2396,7 +2808,7 @@
                 <w:bCs/>
                 <w:noProof/>
               </w:rPr>
-              <w:t>6</w:t>
+              <w:t>9</w:t>
             </w:r>
             <w:r>
               <w:rPr>
@@ -2441,7 +2853,7 @@
                 <w:bCs/>
                 <w:noProof/>
               </w:rPr>
-              <w:t>7</w:t>
+              <w:t>9</w:t>
             </w:r>
             <w:r>
               <w:rPr>
@@ -2508,6 +2920,118 @@
 <file path=word/numbering.xml><?xml version="1.0" encoding="utf-8"?>
 <w:numbering xmlns:wpc="http://schemas.microsoft.com/office/word/2010/wordprocessingCanvas" xmlns:mc="http://schemas.openxmlformats.org/markup-compatibility/2006" xmlns:o="urn:schemas-microsoft-com:office:office" xmlns:r="http://schemas.openxmlformats.org/officeDocument/2006/relationships" xmlns:m="http://schemas.openxmlformats.org/officeDocument/2006/math" xmlns:v="urn:schemas-microsoft-com:vml" xmlns:wp14="http://schemas.microsoft.com/office/word/2010/wordprocessingDrawing" xmlns:wp="http://schemas.openxmlformats.org/drawingml/2006/wordprocessingDrawing" xmlns:w10="urn:schemas-microsoft-com:office:word" xmlns:w="http://schemas.openxmlformats.org/wordprocessingml/2006/main" xmlns:w14="http://schemas.microsoft.com/office/word/2010/wordml" xmlns:w15="http://schemas.microsoft.com/office/word/2012/wordml" xmlns:wpg="http://schemas.microsoft.com/office/word/2010/wordprocessingGroup" xmlns:wpi="http://schemas.microsoft.com/office/word/2010/wordprocessingInk" xmlns:wne="http://schemas.microsoft.com/office/word/2006/wordml" xmlns:wps="http://schemas.microsoft.com/office/word/2010/wordprocessingShape" mc:Ignorable="w14 w15 wp14">
   <w:abstractNum w:abstractNumId="0">
+    <w:nsid w:val="2DA55AFF"/>
+    <w:multiLevelType w:val="hybridMultilevel"/>
+    <w:tmpl w:val="DC986784"/>
+    <w:lvl w:ilvl="0" w:tplc="0C628E12">
+      <w:numFmt w:val="bullet"/>
+      <w:lvlText w:val=""/>
+      <w:lvlJc w:val="left"/>
+      <w:pPr>
+        <w:ind w:left="720" w:hanging="360"/>
+      </w:pPr>
+      <w:rPr>
+        <w:rFonts w:ascii="Symbol" w:eastAsiaTheme="minorHAnsi" w:hAnsi="Symbol" w:cstheme="minorBidi" w:hint="default"/>
+      </w:rPr>
+    </w:lvl>
+    <w:lvl w:ilvl="1" w:tplc="0C090003">
+      <w:start w:val="1"/>
+      <w:numFmt w:val="bullet"/>
+      <w:lvlText w:val="o"/>
+      <w:lvlJc w:val="left"/>
+      <w:pPr>
+        <w:ind w:left="1440" w:hanging="360"/>
+      </w:pPr>
+      <w:rPr>
+        <w:rFonts w:ascii="Courier New" w:hAnsi="Courier New" w:cs="Courier New" w:hint="default"/>
+      </w:rPr>
+    </w:lvl>
+    <w:lvl w:ilvl="2" w:tplc="0C090005" w:tentative="1">
+      <w:start w:val="1"/>
+      <w:numFmt w:val="bullet"/>
+      <w:lvlText w:val=""/>
+      <w:lvlJc w:val="left"/>
+      <w:pPr>
+        <w:ind w:left="2160" w:hanging="360"/>
+      </w:pPr>
+      <w:rPr>
+        <w:rFonts w:ascii="Wingdings" w:hAnsi="Wingdings" w:hint="default"/>
+      </w:rPr>
+    </w:lvl>
+    <w:lvl w:ilvl="3" w:tplc="0C090001" w:tentative="1">
+      <w:start w:val="1"/>
+      <w:numFmt w:val="bullet"/>
+      <w:lvlText w:val=""/>
+      <w:lvlJc w:val="left"/>
+      <w:pPr>
+        <w:ind w:left="2880" w:hanging="360"/>
+      </w:pPr>
+      <w:rPr>
+        <w:rFonts w:ascii="Symbol" w:hAnsi="Symbol" w:hint="default"/>
+      </w:rPr>
+    </w:lvl>
+    <w:lvl w:ilvl="4" w:tplc="0C090003" w:tentative="1">
+      <w:start w:val="1"/>
+      <w:numFmt w:val="bullet"/>
+      <w:lvlText w:val="o"/>
+      <w:lvlJc w:val="left"/>
+      <w:pPr>
+        <w:ind w:left="3600" w:hanging="360"/>
+      </w:pPr>
+      <w:rPr>
+        <w:rFonts w:ascii="Courier New" w:hAnsi="Courier New" w:cs="Courier New" w:hint="default"/>
+      </w:rPr>
+    </w:lvl>
+    <w:lvl w:ilvl="5" w:tplc="0C090005" w:tentative="1">
+      <w:start w:val="1"/>
+      <w:numFmt w:val="bullet"/>
+      <w:lvlText w:val=""/>
+      <w:lvlJc w:val="left"/>
+      <w:pPr>
+        <w:ind w:left="4320" w:hanging="360"/>
+      </w:pPr>
+      <w:rPr>
+        <w:rFonts w:ascii="Wingdings" w:hAnsi="Wingdings" w:hint="default"/>
+      </w:rPr>
+    </w:lvl>
+    <w:lvl w:ilvl="6" w:tplc="0C090001" w:tentative="1">
+      <w:start w:val="1"/>
+      <w:numFmt w:val="bullet"/>
+      <w:lvlText w:val=""/>
+      <w:lvlJc w:val="left"/>
+      <w:pPr>
+        <w:ind w:left="5040" w:hanging="360"/>
+      </w:pPr>
+      <w:rPr>
+        <w:rFonts w:ascii="Symbol" w:hAnsi="Symbol" w:hint="default"/>
+      </w:rPr>
+    </w:lvl>
+    <w:lvl w:ilvl="7" w:tplc="0C090003" w:tentative="1">
+      <w:start w:val="1"/>
+      <w:numFmt w:val="bullet"/>
+      <w:lvlText w:val="o"/>
+      <w:lvlJc w:val="left"/>
+      <w:pPr>
+        <w:ind w:left="5760" w:hanging="360"/>
+      </w:pPr>
+      <w:rPr>
+        <w:rFonts w:ascii="Courier New" w:hAnsi="Courier New" w:cs="Courier New" w:hint="default"/>
+      </w:rPr>
+    </w:lvl>
+    <w:lvl w:ilvl="8" w:tplc="0C090005" w:tentative="1">
+      <w:start w:val="1"/>
+      <w:numFmt w:val="bullet"/>
+      <w:lvlText w:val=""/>
+      <w:lvlJc w:val="left"/>
+      <w:pPr>
+        <w:ind w:left="6480" w:hanging="360"/>
+      </w:pPr>
+      <w:rPr>
+        <w:rFonts w:ascii="Wingdings" w:hAnsi="Wingdings" w:hint="default"/>
+      </w:rPr>
+    </w:lvl>
+  </w:abstractNum>
+  <w:abstractNum w:abstractNumId="1">
     <w:nsid w:val="44732582"/>
     <w:multiLevelType w:val="multilevel"/>
     <w:tmpl w:val="0CA8F170"/>
@@ -2628,7 +3152,7 @@
       </w:rPr>
     </w:lvl>
   </w:abstractNum>
-  <w:abstractNum w:abstractNumId="1">
+  <w:abstractNum w:abstractNumId="2">
     <w:nsid w:val="659A178B"/>
     <w:multiLevelType w:val="hybridMultilevel"/>
     <w:tmpl w:val="4EEE51DA"/>
@@ -2742,10 +3266,13 @@
     </w:lvl>
   </w:abstractNum>
   <w:num w:numId="1">
-    <w:abstractNumId w:val="0"/>
+    <w:abstractNumId w:val="1"/>
   </w:num>
   <w:num w:numId="2">
-    <w:abstractNumId w:val="1"/>
+    <w:abstractNumId w:val="2"/>
+  </w:num>
+  <w:num w:numId="3">
+    <w:abstractNumId w:val="0"/>
   </w:num>
 </w:numbering>
 </file>
@@ -4145,7 +4672,7 @@
 </file>
 
 <file path=customXml/itemProps1.xml><?xml version="1.0" encoding="utf-8"?>
-<ds:datastoreItem xmlns:ds="http://schemas.openxmlformats.org/officeDocument/2006/customXml" ds:itemID="{7AA72E51-191D-4ED9-9BAF-FE3BD3A3108A}">
+<ds:datastoreItem xmlns:ds="http://schemas.openxmlformats.org/officeDocument/2006/customXml" ds:itemID="{BC098CED-4BF1-4A58-89A4-D7BBE7E1F411}">
   <ds:schemaRefs>
     <ds:schemaRef ds:uri="http://schemas.openxmlformats.org/officeDocument/2006/bibliography"/>
   </ds:schemaRefs>

</xml_diff>

<commit_message>
Added build instructions to user manual
</commit_message>
<xml_diff>
--- a/Documentation/User Manual.docx
+++ b/Documentation/User Manual.docx
@@ -48,13 +48,15 @@
         </w:numPr>
       </w:pPr>
       <w:r>
-        <w:t xml:space="preserve">Unzip the supplied </w:t>
-      </w:r>
-      <w:r>
-        <w:t xml:space="preserve">assignment </w:t>
-      </w:r>
-      <w:r>
-        <w:t>zip file</w:t>
+        <w:t xml:space="preserve">Unzip the seng2050-assignment3 tomcat application to your default tomcat </w:t>
+      </w:r>
+      <w:proofErr w:type="spellStart"/>
+      <w:r>
+        <w:t>webapps</w:t>
+      </w:r>
+      <w:proofErr w:type="spellEnd"/>
+      <w:r>
+        <w:t xml:space="preserve"> directory</w:t>
       </w:r>
     </w:p>
     <w:p>
@@ -66,15 +68,40 @@
         </w:numPr>
       </w:pPr>
       <w:r>
-        <w:t xml:space="preserve">Unzip the seng2050-assignment3 tomcat application to your default tomcat </w:t>
-      </w:r>
-      <w:proofErr w:type="spellStart"/>
-      <w:r>
-        <w:t>webapps</w:t>
-      </w:r>
-      <w:proofErr w:type="spellEnd"/>
-      <w:r>
-        <w:t xml:space="preserve"> directory</w:t>
+        <w:t>Compile the .java class files using the following command</w:t>
+      </w:r>
+      <w:r>
+        <w:t>s</w:t>
+      </w:r>
+    </w:p>
+    <w:p>
+      <w:pPr>
+        <w:pStyle w:val="ListParagraph"/>
+        <w:numPr>
+          <w:ilvl w:val="1"/>
+          <w:numId w:val="3"/>
+        </w:numPr>
+      </w:pPr>
+      <w:r>
+        <w:t>cd seng205</w:t>
+      </w:r>
+      <w:r>
+        <w:t>0</w:t>
+      </w:r>
+      <w:r>
+        <w:t>-assignment3/</w:t>
+      </w:r>
+    </w:p>
+    <w:p>
+      <w:pPr>
+        <w:pStyle w:val="ListParagraph"/>
+        <w:numPr>
+          <w:ilvl w:val="1"/>
+          <w:numId w:val="3"/>
+        </w:numPr>
+      </w:pPr>
+      <w:r>
+        <w:t>make</w:t>
       </w:r>
     </w:p>
     <w:p>
@@ -86,10 +113,7 @@
         </w:numPr>
       </w:pPr>
       <w:r>
-        <w:t>Compile the .java class files using the following command</w:t>
-      </w:r>
-      <w:r>
-        <w:t>s</w:t>
+        <w:t>If make is not available</w:t>
       </w:r>
     </w:p>
     <w:p>
@@ -101,19 +125,8 @@
         </w:numPr>
       </w:pPr>
       <w:r>
-        <w:t>cd seng205</w:t>
-      </w:r>
-      <w:r>
-        <w:t>0</w:t>
-      </w:r>
-      <w:r>
-        <w:t>-assignment3/WEB-INF/classes/</w:t>
-      </w:r>
-      <w:proofErr w:type="spellStart"/>
-      <w:r>
-        <w:t>rgms</w:t>
-      </w:r>
-      <w:proofErr w:type="spellEnd"/>
+        <w:t>cd seng2050-assignment3/WEB-INF/classes</w:t>
+      </w:r>
     </w:p>
     <w:p>
       <w:pPr>
@@ -124,23 +137,71 @@
         </w:numPr>
       </w:pPr>
       <w:proofErr w:type="spellStart"/>
-      <w:proofErr w:type="gramStart"/>
       <w:r>
         <w:t>javac</w:t>
       </w:r>
       <w:proofErr w:type="spellEnd"/>
-      <w:proofErr w:type="gramEnd"/>
-      <w:r>
-        <w:t xml:space="preserve"> -</w:t>
+      <w:r>
+        <w:t xml:space="preserve"> </w:t>
       </w:r>
       <w:proofErr w:type="spellStart"/>
       <w:r>
-        <w:t>classpath</w:t>
+        <w:t>rgms</w:t>
       </w:r>
       <w:proofErr w:type="spellEnd"/>
       <w:r>
-        <w:t xml:space="preserve"> ../../lib/javax.servlet-api-3.0.1.jar  */*.java</w:t>
-      </w:r>
+        <w:t xml:space="preserve">\controller\*.java </w:t>
+      </w:r>
+      <w:proofErr w:type="spellStart"/>
+      <w:r>
+        <w:t>rgms</w:t>
+      </w:r>
+      <w:proofErr w:type="spellEnd"/>
+      <w:r>
+        <w:t>\</w:t>
+      </w:r>
+      <w:proofErr w:type="spellStart"/>
+      <w:r>
+        <w:t>datacontext</w:t>
+      </w:r>
+      <w:proofErr w:type="spellEnd"/>
+      <w:r>
+        <w:t xml:space="preserve">\*.java </w:t>
+      </w:r>
+      <w:proofErr w:type="spellStart"/>
+      <w:r>
+        <w:t>rgms</w:t>
+      </w:r>
+      <w:proofErr w:type="spellEnd"/>
+      <w:r>
+        <w:t xml:space="preserve">\infrastructure\*.java </w:t>
+      </w:r>
+      <w:proofErr w:type="spellStart"/>
+      <w:r>
+        <w:t>rgms</w:t>
+      </w:r>
+      <w:proofErr w:type="spellEnd"/>
+      <w:r>
+        <w:t xml:space="preserve">\model\*.java </w:t>
+      </w:r>
+      <w:proofErr w:type="spellStart"/>
+      <w:r>
+        <w:t>rgms</w:t>
+      </w:r>
+      <w:proofErr w:type="spellEnd"/>
+      <w:r>
+        <w:t>\</w:t>
+      </w:r>
+      <w:proofErr w:type="spellStart"/>
+      <w:r>
+        <w:t>mvc</w:t>
+      </w:r>
+      <w:proofErr w:type="spellEnd"/>
+      <w:r>
+        <w:t>\*.java</w:t>
+      </w:r>
+      <w:bookmarkStart w:id="1" w:name="_GoBack"/>
+      <w:bookmarkEnd w:id="1"/>
     </w:p>
     <w:p>
       <w:pPr>
@@ -153,8 +214,6 @@
       <w:r>
         <w:t>Confirm that java files compiled correctly</w:t>
       </w:r>
-      <w:bookmarkStart w:id="1" w:name="_GoBack"/>
-      <w:bookmarkEnd w:id="1"/>
     </w:p>
     <w:p>
       <w:pPr>
@@ -246,15 +305,7 @@
         <w:fldChar w:fldCharType="end"/>
       </w:r>
       <w:r>
-        <w:t xml:space="preserve"> below. In order to access the system, a user is required to have an account. Users can register an account using the method </w:t>
-      </w:r>
-      <w:proofErr w:type="gramStart"/>
-      <w:r>
-        <w:t>described</w:t>
-      </w:r>
-      <w:proofErr w:type="gramEnd"/>
-      <w:r>
-        <w:t xml:space="preserve"> in </w:t>
+        <w:t xml:space="preserve"> below. In order to access the system, a user is required to have an account. Users can register an account using the method described in </w:t>
       </w:r>
       <w:r>
         <w:rPr>
@@ -356,27 +407,14 @@
       <w:r>
         <w:t xml:space="preserve">Figure </w:t>
       </w:r>
-      <w:r>
-        <w:fldChar w:fldCharType="begin"/>
-      </w:r>
-      <w:r>
-        <w:instrText xml:space="preserve"> SEQ Figure \* ARABIC </w:instrText>
-      </w:r>
-      <w:r>
-        <w:fldChar w:fldCharType="separate"/>
-      </w:r>
-      <w:r>
-        <w:rPr>
-          <w:noProof/>
-        </w:rPr>
-        <w:t>1</w:t>
-      </w:r>
-      <w:r>
-        <w:rPr>
-          <w:noProof/>
-        </w:rPr>
-        <w:fldChar w:fldCharType="end"/>
-      </w:r>
+      <w:fldSimple w:instr=" SEQ Figure \* ARABIC ">
+        <w:r>
+          <w:rPr>
+            <w:noProof/>
+          </w:rPr>
+          <w:t>1</w:t>
+        </w:r>
+      </w:fldSimple>
       <w:r>
         <w:t xml:space="preserve"> Login Page</w:t>
       </w:r>
@@ -500,27 +538,14 @@
       <w:r>
         <w:t xml:space="preserve">Figure </w:t>
       </w:r>
-      <w:r>
-        <w:fldChar w:fldCharType="begin"/>
-      </w:r>
-      <w:r>
-        <w:instrText xml:space="preserve"> SEQ Figure \* ARABIC </w:instrText>
-      </w:r>
-      <w:r>
-        <w:fldChar w:fldCharType="separate"/>
-      </w:r>
-      <w:r>
-        <w:rPr>
-          <w:noProof/>
-        </w:rPr>
-        <w:t>2</w:t>
-      </w:r>
-      <w:r>
-        <w:rPr>
-          <w:noProof/>
-        </w:rPr>
-        <w:fldChar w:fldCharType="end"/>
-      </w:r>
+      <w:fldSimple w:instr=" SEQ Figure \* ARABIC ">
+        <w:r>
+          <w:rPr>
+            <w:noProof/>
+          </w:rPr>
+          <w:t>2</w:t>
+        </w:r>
+      </w:fldSimple>
       <w:r>
         <w:t xml:space="preserve"> User Dashboard</w:t>
       </w:r>
@@ -716,27 +741,14 @@
       <w:r>
         <w:t xml:space="preserve">Figure </w:t>
       </w:r>
-      <w:r>
-        <w:fldChar w:fldCharType="begin"/>
-      </w:r>
-      <w:r>
-        <w:instrText xml:space="preserve"> SEQ Figure \* ARABIC </w:instrText>
-      </w:r>
-      <w:r>
-        <w:fldChar w:fldCharType="separate"/>
-      </w:r>
-      <w:r>
-        <w:rPr>
-          <w:noProof/>
-        </w:rPr>
-        <w:t>3</w:t>
-      </w:r>
-      <w:r>
-        <w:rPr>
-          <w:noProof/>
-        </w:rPr>
-        <w:fldChar w:fldCharType="end"/>
-      </w:r>
+      <w:fldSimple w:instr=" SEQ Figure \* ARABIC ">
+        <w:r>
+          <w:rPr>
+            <w:noProof/>
+          </w:rPr>
+          <w:t>3</w:t>
+        </w:r>
+      </w:fldSimple>
       <w:r>
         <w:t xml:space="preserve"> Register Page</w:t>
       </w:r>
@@ -939,27 +951,14 @@
       <w:r>
         <w:t xml:space="preserve">Figure </w:t>
       </w:r>
-      <w:r>
-        <w:fldChar w:fldCharType="begin"/>
-      </w:r>
-      <w:r>
-        <w:instrText xml:space="preserve"> SEQ Figure \* ARABIC </w:instrText>
-      </w:r>
-      <w:r>
-        <w:fldChar w:fldCharType="separate"/>
-      </w:r>
-      <w:r>
-        <w:rPr>
-          <w:noProof/>
-        </w:rPr>
-        <w:t>4</w:t>
-      </w:r>
-      <w:r>
-        <w:rPr>
-          <w:noProof/>
-        </w:rPr>
-        <w:fldChar w:fldCharType="end"/>
-      </w:r>
+      <w:fldSimple w:instr=" SEQ Figure \* ARABIC ">
+        <w:r>
+          <w:rPr>
+            <w:noProof/>
+          </w:rPr>
+          <w:t>4</w:t>
+        </w:r>
+      </w:fldSimple>
       <w:r>
         <w:t xml:space="preserve"> Notifications Page</w:t>
       </w:r>
@@ -1060,7 +1059,7 @@
           <wp:inline distT="0" distB="0" distL="0" distR="0" wp14:anchorId="0F4F5F2F" wp14:editId="73034658">
             <wp:extent cx="3426008" cy="1765005"/>
             <wp:effectExtent l="0" t="0" r="3175" b="6985"/>
-            <wp:docPr id="2" name="Picture 2"/>
+            <wp:docPr id="7" name="Picture 7"/>
             <wp:cNvGraphicFramePr>
               <a:graphicFrameLocks xmlns:a="http://schemas.openxmlformats.org/drawingml/2006/main" noChangeAspect="1"/>
             </wp:cNvGraphicFramePr>
@@ -1243,27 +1242,14 @@
       <w:r>
         <w:t xml:space="preserve">Figure </w:t>
       </w:r>
-      <w:r>
-        <w:fldChar w:fldCharType="begin"/>
-      </w:r>
-      <w:r>
-        <w:instrText xml:space="preserve"> SEQ Figure \* ARABIC </w:instrText>
-      </w:r>
-      <w:r>
-        <w:fldChar w:fldCharType="separate"/>
-      </w:r>
-      <w:r>
-        <w:rPr>
-          <w:noProof/>
-        </w:rPr>
-        <w:t>5</w:t>
-      </w:r>
-      <w:r>
-        <w:rPr>
-          <w:noProof/>
-        </w:rPr>
-        <w:fldChar w:fldCharType="end"/>
-      </w:r>
+      <w:fldSimple w:instr=" SEQ Figure \* ARABIC ">
+        <w:r>
+          <w:rPr>
+            <w:noProof/>
+          </w:rPr>
+          <w:t>5</w:t>
+        </w:r>
+      </w:fldSimple>
       <w:r>
         <w:t xml:space="preserve"> Meeting Page</w:t>
       </w:r>
@@ -1522,24 +1508,14 @@
       <w:r>
         <w:t xml:space="preserve">Figure </w:t>
       </w:r>
-      <w:r>
-        <w:fldChar w:fldCharType="begin"/>
-      </w:r>
-      <w:r>
-        <w:instrText xml:space="preserve"> SEQ Figure \* ARABIC </w:instrText>
-      </w:r>
-      <w:r>
-        <w:fldChar w:fldCharType="separate"/>
-      </w:r>
-      <w:r>
-        <w:rPr>
-          <w:noProof/>
-        </w:rPr>
-        <w:t>6</w:t>
-      </w:r>
-      <w:r>
-        <w:fldChar w:fldCharType="end"/>
-      </w:r>
+      <w:fldSimple w:instr=" SEQ Figure \* ARABIC ">
+        <w:r>
+          <w:rPr>
+            <w:noProof/>
+          </w:rPr>
+          <w:t>6</w:t>
+        </w:r>
+      </w:fldSimple>
       <w:r>
         <w:t xml:space="preserve"> Joining Groups</w:t>
       </w:r>
@@ -1690,27 +1666,14 @@
       <w:r>
         <w:t xml:space="preserve">Figure </w:t>
       </w:r>
-      <w:r>
-        <w:fldChar w:fldCharType="begin"/>
-      </w:r>
-      <w:r>
-        <w:instrText xml:space="preserve"> SEQ Figure \* ARABIC </w:instrText>
-      </w:r>
-      <w:r>
-        <w:fldChar w:fldCharType="separate"/>
-      </w:r>
-      <w:r>
-        <w:rPr>
-          <w:noProof/>
-        </w:rPr>
-        <w:t>7</w:t>
-      </w:r>
-      <w:r>
-        <w:rPr>
-          <w:noProof/>
-        </w:rPr>
-        <w:fldChar w:fldCharType="end"/>
-      </w:r>
+      <w:fldSimple w:instr=" SEQ Figure \* ARABIC ">
+        <w:r>
+          <w:rPr>
+            <w:noProof/>
+          </w:rPr>
+          <w:t>7</w:t>
+        </w:r>
+      </w:fldSimple>
       <w:r>
         <w:t xml:space="preserve"> User Profile</w:t>
       </w:r>
@@ -1860,27 +1823,14 @@
       <w:r>
         <w:t xml:space="preserve">Figure </w:t>
       </w:r>
-      <w:r>
-        <w:fldChar w:fldCharType="begin"/>
-      </w:r>
-      <w:r>
-        <w:instrText xml:space="preserve"> SEQ Figure \* ARABIC </w:instrText>
-      </w:r>
-      <w:r>
-        <w:fldChar w:fldCharType="separate"/>
-      </w:r>
-      <w:r>
-        <w:rPr>
-          <w:noProof/>
-        </w:rPr>
-        <w:t>8</w:t>
-      </w:r>
-      <w:r>
-        <w:rPr>
-          <w:noProof/>
-        </w:rPr>
-        <w:fldChar w:fldCharType="end"/>
-      </w:r>
+      <w:fldSimple w:instr=" SEQ Figure \* ARABIC ">
+        <w:r>
+          <w:rPr>
+            <w:noProof/>
+          </w:rPr>
+          <w:t>8</w:t>
+        </w:r>
+      </w:fldSimple>
       <w:r>
         <w:t xml:space="preserve"> Editing Profiles</w:t>
       </w:r>
@@ -2022,27 +1972,14 @@
       <w:r>
         <w:t xml:space="preserve">Figure </w:t>
       </w:r>
-      <w:r>
-        <w:fldChar w:fldCharType="begin"/>
-      </w:r>
-      <w:r>
-        <w:instrText xml:space="preserve"> SEQ Figure \* ARABIC </w:instrText>
-      </w:r>
-      <w:r>
-        <w:fldChar w:fldCharType="separate"/>
-      </w:r>
-      <w:r>
-        <w:rPr>
-          <w:noProof/>
-        </w:rPr>
-        <w:t>9</w:t>
-      </w:r>
-      <w:r>
-        <w:rPr>
-          <w:noProof/>
-        </w:rPr>
-        <w:fldChar w:fldCharType="end"/>
-      </w:r>
+      <w:fldSimple w:instr=" SEQ Figure \* ARABIC ">
+        <w:r>
+          <w:rPr>
+            <w:noProof/>
+          </w:rPr>
+          <w:t>9</w:t>
+        </w:r>
+      </w:fldSimple>
       <w:r>
         <w:t xml:space="preserve"> Creating a Discussion</w:t>
       </w:r>
@@ -2171,27 +2108,14 @@
       <w:r>
         <w:t xml:space="preserve">Figure </w:t>
       </w:r>
-      <w:r>
-        <w:fldChar w:fldCharType="begin"/>
-      </w:r>
-      <w:r>
-        <w:instrText xml:space="preserve"> SEQ Figure \* ARABIC </w:instrText>
-      </w:r>
-      <w:r>
-        <w:fldChar w:fldCharType="separate"/>
-      </w:r>
-      <w:r>
-        <w:rPr>
-          <w:noProof/>
-        </w:rPr>
-        <w:t>10</w:t>
-      </w:r>
-      <w:r>
-        <w:rPr>
-          <w:noProof/>
-        </w:rPr>
-        <w:fldChar w:fldCharType="end"/>
-      </w:r>
+      <w:fldSimple w:instr=" SEQ Figure \* ARABIC ">
+        <w:r>
+          <w:rPr>
+            <w:noProof/>
+          </w:rPr>
+          <w:t>10</w:t>
+        </w:r>
+      </w:fldSimple>
       <w:r>
         <w:t xml:space="preserve"> Discussion Thread</w:t>
       </w:r>
@@ -2335,27 +2259,14 @@
       <w:r>
         <w:t xml:space="preserve">Figure </w:t>
       </w:r>
-      <w:r>
-        <w:fldChar w:fldCharType="begin"/>
-      </w:r>
-      <w:r>
-        <w:instrText xml:space="preserve"> SEQ Figure \* ARABIC </w:instrText>
-      </w:r>
-      <w:r>
-        <w:fldChar w:fldCharType="separate"/>
-      </w:r>
-      <w:r>
-        <w:rPr>
-          <w:noProof/>
-        </w:rPr>
-        <w:t>11</w:t>
-      </w:r>
-      <w:r>
-        <w:rPr>
-          <w:noProof/>
-        </w:rPr>
-        <w:fldChar w:fldCharType="end"/>
-      </w:r>
+      <w:fldSimple w:instr=" SEQ Figure \* ARABIC ">
+        <w:r>
+          <w:rPr>
+            <w:noProof/>
+          </w:rPr>
+          <w:t>11</w:t>
+        </w:r>
+      </w:fldSimple>
       <w:r>
         <w:t xml:space="preserve"> Administration Tools</w:t>
       </w:r>
@@ -2494,27 +2405,14 @@
       <w:r>
         <w:t xml:space="preserve">Figure </w:t>
       </w:r>
-      <w:r>
-        <w:fldChar w:fldCharType="begin"/>
-      </w:r>
-      <w:r>
-        <w:instrText xml:space="preserve"> SEQ Figure \* ARABIC </w:instrText>
-      </w:r>
-      <w:r>
-        <w:fldChar w:fldCharType="separate"/>
-      </w:r>
-      <w:r>
-        <w:rPr>
-          <w:noProof/>
-        </w:rPr>
-        <w:t>12</w:t>
-      </w:r>
-      <w:r>
-        <w:rPr>
-          <w:noProof/>
-        </w:rPr>
-        <w:fldChar w:fldCharType="end"/>
-      </w:r>
+      <w:fldSimple w:instr=" SEQ Figure \* ARABIC ">
+        <w:r>
+          <w:rPr>
+            <w:noProof/>
+          </w:rPr>
+          <w:t>12</w:t>
+        </w:r>
+      </w:fldSimple>
       <w:r>
         <w:t xml:space="preserve"> Create Groups</w:t>
       </w:r>
@@ -2651,30 +2549,14 @@
       <w:r>
         <w:t xml:space="preserve">Figure </w:t>
       </w:r>
-      <w:r>
-        <w:fldChar w:fldCharType="begin"/>
-      </w:r>
-      <w:r>
-        <w:instrText xml:space="preserve"> </w:instrText>
-      </w:r>
-      <w:r>
-        <w:instrText xml:space="preserve">SEQ Figure \* ARABIC </w:instrText>
-      </w:r>
-      <w:r>
-        <w:fldChar w:fldCharType="separate"/>
-      </w:r>
-      <w:r>
-        <w:rPr>
-          <w:noProof/>
-        </w:rPr>
-        <w:t>13</w:t>
-      </w:r>
-      <w:r>
-        <w:rPr>
-          <w:noProof/>
-        </w:rPr>
-        <w:fldChar w:fldCharType="end"/>
-      </w:r>
+      <w:fldSimple w:instr=" SEQ Figure \* ARABIC ">
+        <w:r>
+          <w:rPr>
+            <w:noProof/>
+          </w:rPr>
+          <w:t>13</w:t>
+        </w:r>
+      </w:fldSimple>
       <w:r>
         <w:t xml:space="preserve"> Create Meetings</w:t>
       </w:r>
@@ -2808,7 +2690,7 @@
                 <w:bCs/>
                 <w:noProof/>
               </w:rPr>
-              <w:t>9</w:t>
+              <w:t>1</w:t>
             </w:r>
             <w:r>
               <w:rPr>
@@ -4672,7 +4554,7 @@
 </file>
 
 <file path=customXml/itemProps1.xml><?xml version="1.0" encoding="utf-8"?>
-<ds:datastoreItem xmlns:ds="http://schemas.openxmlformats.org/officeDocument/2006/customXml" ds:itemID="{BC098CED-4BF1-4A58-89A4-D7BBE7E1F411}">
+<ds:datastoreItem xmlns:ds="http://schemas.openxmlformats.org/officeDocument/2006/customXml" ds:itemID="{734136D1-B7EE-4846-BC65-C363855273CA}">
   <ds:schemaRefs>
     <ds:schemaRef ds:uri="http://schemas.openxmlformats.org/officeDocument/2006/bibliography"/>
   </ds:schemaRefs>

</xml_diff>